<commit_message>
completed the first question WORD DOC
</commit_message>
<xml_diff>
--- a/w1761265_Report.docx
+++ b/w1761265_Report.docx
@@ -418,7 +418,7 @@
           <w:szCs w:val="24"/>
         </w:rPr>
         <w:pict w14:anchorId="614114C9">
-          <v:rect id="_x0000_i1028" style="width:0;height:1.5pt" o:hralign="center" o:hrstd="t" o:hr="t" fillcolor="#a0a0a0" stroked="f"/>
+          <v:rect id="_x0000_i1025" style="width:0;height:1.5pt" o:hralign="center" o:hrstd="t" o:hr="t" fillcolor="#a0a0a0" stroked="f"/>
         </w:pict>
       </w:r>
     </w:p>
@@ -551,21 +551,112 @@
           <w:numId w:val="4"/>
         </w:numPr>
         <w:spacing w:before="0" w:beforeAutospacing="0" w:after="160" w:afterAutospacing="0"/>
-        <w:rPr>
-          <w:rFonts w:ascii="Calibri" w:hAnsi="Calibri" w:cs="Calibri"/>
-          <w:color w:val="000000"/>
-          <w:sz w:val="22"/>
-          <w:szCs w:val="22"/>
-        </w:rPr>
-      </w:pPr>
-      <w:r>
-        <w:rPr>
-          <w:rFonts w:ascii="Calibri" w:hAnsi="Calibri" w:cs="Calibri"/>
-          <w:color w:val="000000"/>
-          <w:sz w:val="22"/>
-          <w:szCs w:val="22"/>
-        </w:rPr>
-        <w:t>The data structure used is a queue (FIFO – First in First Out) since BFS (Breadth First Search Algorithm) is used for the searching or traversing the data graph. [Queue data structure is used by BFS]</w:t>
+        <w:jc w:val="both"/>
+        <w:rPr>
+          <w:sz w:val="22"/>
+          <w:szCs w:val="22"/>
+        </w:rPr>
+      </w:pPr>
+      <w:r>
+        <w:rPr>
+          <w:rFonts w:ascii="Calibri" w:hAnsi="Calibri" w:cs="Calibri"/>
+          <w:color w:val="000000"/>
+          <w:sz w:val="22"/>
+          <w:szCs w:val="22"/>
+        </w:rPr>
+        <w:t>The data structure I choose is a queue</w:t>
+      </w:r>
+      <w:r>
+        <w:rPr>
+          <w:rFonts w:ascii="Calibri" w:hAnsi="Calibri" w:cs="Calibri"/>
+          <w:color w:val="000000"/>
+          <w:sz w:val="22"/>
+          <w:szCs w:val="22"/>
+        </w:rPr>
+        <w:t xml:space="preserve">. </w:t>
+      </w:r>
+      <w:r>
+        <w:rPr>
+          <w:rFonts w:ascii="Calibri" w:hAnsi="Calibri" w:cs="Calibri"/>
+          <w:color w:val="000000"/>
+          <w:sz w:val="22"/>
+          <w:szCs w:val="22"/>
+        </w:rPr>
+        <w:t>Queue (FIFO – First in First Out)</w:t>
+      </w:r>
+      <w:r>
+        <w:rPr>
+          <w:rFonts w:ascii="Calibri" w:hAnsi="Calibri" w:cs="Calibri"/>
+          <w:color w:val="000000"/>
+          <w:sz w:val="22"/>
+          <w:szCs w:val="22"/>
+        </w:rPr>
+        <w:t xml:space="preserve"> </w:t>
+      </w:r>
+      <w:r>
+        <w:rPr>
+          <w:rFonts w:ascii="Calibri" w:hAnsi="Calibri" w:cs="Calibri"/>
+          <w:color w:val="000000"/>
+          <w:sz w:val="22"/>
+          <w:szCs w:val="22"/>
+        </w:rPr>
+        <w:t xml:space="preserve">is </w:t>
+      </w:r>
+      <w:r>
+        <w:rPr>
+          <w:rFonts w:ascii="Calibri" w:hAnsi="Calibri" w:cs="Calibri"/>
+          <w:color w:val="000000"/>
+          <w:sz w:val="22"/>
+          <w:szCs w:val="22"/>
+        </w:rPr>
+        <w:t>a data structure with both ends open, indicating that one end is often used to enter data (also known as enqueue) and the other end is often used to exclude data (also known as dequeue).</w:t>
+      </w:r>
+      <w:r>
+        <w:rPr>
+          <w:rFonts w:ascii="Calibri" w:hAnsi="Calibri" w:cs="Calibri"/>
+          <w:b/>
+          <w:bCs/>
+          <w:color w:val="000000"/>
+          <w:sz w:val="22"/>
+          <w:szCs w:val="22"/>
+        </w:rPr>
+        <w:t xml:space="preserve"> </w:t>
+      </w:r>
+      <w:r>
+        <w:rPr>
+          <w:rFonts w:ascii="Calibri" w:hAnsi="Calibri" w:cs="Calibri"/>
+          <w:color w:val="000000"/>
+          <w:sz w:val="22"/>
+          <w:szCs w:val="22"/>
+        </w:rPr>
+        <w:t>The reason for using Queues is due the searching or traversing algorithm used is BFS (</w:t>
+      </w:r>
+      <w:r>
+        <w:rPr>
+          <w:rFonts w:ascii="Calibri" w:hAnsi="Calibri" w:cs="Calibri"/>
+          <w:color w:val="000000"/>
+          <w:sz w:val="22"/>
+          <w:szCs w:val="22"/>
+        </w:rPr>
+        <w:t>Breadth First Search/Traversal</w:t>
+      </w:r>
+      <w:r>
+        <w:rPr>
+          <w:rFonts w:ascii="Calibri" w:hAnsi="Calibri" w:cs="Calibri"/>
+          <w:color w:val="000000"/>
+          <w:sz w:val="22"/>
+          <w:szCs w:val="22"/>
+        </w:rPr>
+        <w:t>)</w:t>
+      </w:r>
+      <w:r>
+        <w:rPr>
+          <w:rFonts w:ascii="Calibri" w:hAnsi="Calibri" w:cs="Calibri"/>
+          <w:color w:val="000000"/>
+          <w:sz w:val="22"/>
+          <w:szCs w:val="22"/>
+        </w:rPr>
+        <w:t>. BFS is an algorithm which is used for traversing a graph and this uses queues to remember to capture the next vertex to start a search. The reason why BFS is used not DFS for finding the augmenting path is that BFS promises to find the shortest possible path from source to sink where as DFS doesn’t.</w:t>
       </w:r>
     </w:p>
     <w:p>
@@ -590,7 +681,118 @@
           <w:sz w:val="22"/>
           <w:szCs w:val="22"/>
         </w:rPr>
-        <w:t>The algorithm used is ………</w:t>
+        <w:t>Ford Fulkerson is the algorithm that was used.</w:t>
+      </w:r>
+      <w:r>
+        <w:rPr>
+          <w:rFonts w:ascii="Calibri" w:hAnsi="Calibri" w:cs="Calibri"/>
+          <w:color w:val="000000"/>
+          <w:sz w:val="22"/>
+          <w:szCs w:val="22"/>
+        </w:rPr>
+        <w:t xml:space="preserve"> </w:t>
+      </w:r>
+      <w:r>
+        <w:rPr>
+          <w:rFonts w:ascii="Calibri" w:hAnsi="Calibri" w:cs="Calibri"/>
+          <w:color w:val="000000"/>
+          <w:sz w:val="22"/>
+          <w:szCs w:val="22"/>
+        </w:rPr>
+        <w:t>In a given graph, the Ford-Fulkerson</w:t>
+      </w:r>
+      <w:r>
+        <w:rPr>
+          <w:rFonts w:ascii="Calibri" w:hAnsi="Calibri" w:cs="Calibri"/>
+          <w:color w:val="000000"/>
+          <w:sz w:val="22"/>
+          <w:szCs w:val="22"/>
+        </w:rPr>
+        <w:t xml:space="preserve"> </w:t>
+      </w:r>
+      <w:r>
+        <w:rPr>
+          <w:rFonts w:ascii="Calibri" w:hAnsi="Calibri" w:cs="Calibri"/>
+          <w:color w:val="000000"/>
+          <w:sz w:val="22"/>
+          <w:szCs w:val="22"/>
+        </w:rPr>
+        <w:t>algorithm is used to find the maximal flow from the start vertex to the sink vertex.</w:t>
+      </w:r>
+      <w:r>
+        <w:rPr>
+          <w:rFonts w:ascii="Calibri" w:hAnsi="Calibri" w:cs="Calibri"/>
+          <w:color w:val="000000"/>
+          <w:sz w:val="22"/>
+          <w:szCs w:val="22"/>
+        </w:rPr>
+        <w:t xml:space="preserve"> </w:t>
+      </w:r>
+      <w:r>
+        <w:rPr>
+          <w:rFonts w:ascii="Calibri" w:hAnsi="Calibri" w:cs="Calibri"/>
+          <w:color w:val="000000"/>
+          <w:sz w:val="22"/>
+          <w:szCs w:val="22"/>
+        </w:rPr>
+        <w:t>Any edge in a graph has a capacity.</w:t>
+      </w:r>
+      <w:r>
+        <w:t xml:space="preserve"> </w:t>
+      </w:r>
+      <w:r>
+        <w:rPr>
+          <w:rFonts w:ascii="Calibri" w:hAnsi="Calibri" w:cs="Calibri"/>
+          <w:color w:val="000000"/>
+          <w:sz w:val="22"/>
+          <w:szCs w:val="22"/>
+        </w:rPr>
+        <w:t>Source and Sink are the two key vertices that are given</w:t>
+      </w:r>
+      <w:r>
+        <w:rPr>
+          <w:rFonts w:ascii="Calibri" w:hAnsi="Calibri" w:cs="Calibri"/>
+          <w:color w:val="000000"/>
+          <w:sz w:val="22"/>
+          <w:szCs w:val="22"/>
+        </w:rPr>
+        <w:t xml:space="preserve"> to find the maximum </w:t>
+      </w:r>
+      <w:r>
+        <w:rPr>
+          <w:rFonts w:ascii="Calibri" w:hAnsi="Calibri" w:cs="Calibri"/>
+          <w:color w:val="000000"/>
+          <w:sz w:val="22"/>
+          <w:szCs w:val="22"/>
+        </w:rPr>
+        <w:t xml:space="preserve">flow between these vertices. </w:t>
+      </w:r>
+      <w:r>
+        <w:rPr>
+          <w:rFonts w:ascii="Calibri" w:hAnsi="Calibri" w:cs="Calibri"/>
+          <w:color w:val="000000"/>
+          <w:sz w:val="22"/>
+          <w:szCs w:val="22"/>
+        </w:rPr>
+        <w:t>The sink vertex will have all inward edges and no outward edges, while the root vertex will have all outward edges and no inward edges.</w:t>
+      </w:r>
+      <w:r>
+        <w:rPr>
+          <w:rFonts w:ascii="Calibri" w:hAnsi="Calibri" w:cs="Calibri"/>
+          <w:color w:val="000000"/>
+          <w:sz w:val="22"/>
+          <w:szCs w:val="22"/>
+        </w:rPr>
+        <w:t xml:space="preserve"> There are also some important constraints to be followed which are the flow on an edge cannot exceed its maximum capacity of flow through that edge and e</w:t>
+      </w:r>
+      <w:r>
+        <w:rPr>
+          <w:rFonts w:ascii="Calibri" w:hAnsi="Calibri" w:cs="Calibri"/>
+          <w:color w:val="000000"/>
+          <w:sz w:val="22"/>
+          <w:szCs w:val="22"/>
+        </w:rPr>
+        <w:t>xcept for the source and sink, any edge's incoming and outgoing flow would be equal.</w:t>
       </w:r>
     </w:p>
     <w:p>

</xml_diff>

<commit_message>
updated the report and added new comments to the source code
</commit_message>
<xml_diff>
--- a/w1761265_Report.docx
+++ b/w1761265_Report.docx
@@ -626,7 +626,7 @@
           <w:sz w:val="22"/>
           <w:szCs w:val="22"/>
         </w:rPr>
-        <w:t>LinkedList (</w:t>
+        <w:t>LinkedList (queue) that is created in the BFS (Breadth First Search) method</w:t>
       </w:r>
       <w:r>
         <w:rPr>
@@ -635,7 +635,7 @@
           <w:sz w:val="22"/>
           <w:szCs w:val="22"/>
         </w:rPr>
-        <w:t>queue</w:t>
+        <w:t>.</w:t>
       </w:r>
       <w:r>
         <w:rPr>
@@ -644,52 +644,7 @@
           <w:sz w:val="22"/>
           <w:szCs w:val="22"/>
         </w:rPr>
-        <w:t>) that is created in the BFS (Breadth First Search) method</w:t>
-      </w:r>
-      <w:r>
-        <w:rPr>
-          <w:rFonts w:ascii="Calibri" w:hAnsi="Calibri" w:cs="Calibri"/>
-          <w:color w:val="000000"/>
-          <w:sz w:val="22"/>
-          <w:szCs w:val="22"/>
-        </w:rPr>
-        <w:t>.</w:t>
-      </w:r>
-      <w:r>
-        <w:rPr>
-          <w:rFonts w:ascii="Calibri" w:hAnsi="Calibri" w:cs="Calibri"/>
-          <w:color w:val="000000"/>
-          <w:sz w:val="22"/>
-          <w:szCs w:val="22"/>
-        </w:rPr>
-        <w:t xml:space="preserve"> </w:t>
-      </w:r>
-      <w:r>
-        <w:rPr>
-          <w:rFonts w:ascii="Calibri" w:hAnsi="Calibri" w:cs="Calibri"/>
-          <w:color w:val="000000"/>
-          <w:sz w:val="22"/>
-          <w:szCs w:val="22"/>
-        </w:rPr>
-        <w:t>Queue is a data structure with both ends open, indicating that one end is often used to enter data the other end is often used to exclude data.</w:t>
-      </w:r>
-      <w:r>
-        <w:rPr>
-          <w:rFonts w:ascii="Calibri" w:hAnsi="Calibri" w:cs="Calibri"/>
-          <w:color w:val="000000"/>
-          <w:sz w:val="22"/>
-          <w:szCs w:val="22"/>
-        </w:rPr>
-        <w:t xml:space="preserve"> </w:t>
-      </w:r>
-      <w:r>
-        <w:rPr>
-          <w:rFonts w:ascii="Calibri" w:hAnsi="Calibri" w:cs="Calibri"/>
-          <w:color w:val="000000"/>
-          <w:sz w:val="22"/>
-          <w:szCs w:val="22"/>
-        </w:rPr>
-        <w:t>The reason for using Queues is due the searching or traversing algorithm used is BFS (Breadth First Search/Traversal).</w:t>
+        <w:t xml:space="preserve"> Queue is a data structure with both ends open, indicating that one end is often used to enter data the other end is often used to exclude data. The reason for using Queues is due the searching or traversing algorithm used is BFS (Breadth First Search/Traversal).</w:t>
       </w:r>
       <w:r>
         <w:rPr>
@@ -758,16 +713,7 @@
           <w:sz w:val="22"/>
           <w:szCs w:val="22"/>
         </w:rPr>
-        <w:t xml:space="preserve"> for finding the augmenting path is that BFS promises to find the shortest possible path from source to sink where as DFS doesn’t.</w:t>
-      </w:r>
-      <w:r>
-        <w:rPr>
-          <w:rFonts w:asciiTheme="minorHAnsi" w:hAnsiTheme="minorHAnsi" w:cstheme="minorHAnsi"/>
-          <w:color w:val="000000"/>
-          <w:sz w:val="22"/>
-          <w:szCs w:val="22"/>
-        </w:rPr>
-        <w:t xml:space="preserve"> </w:t>
+        <w:t xml:space="preserve"> for finding the augmenting path is that BFS promises to find the shortest possible path from source to sink where as DFS doesn’t. </w:t>
       </w:r>
     </w:p>
     <w:p>
@@ -1201,7 +1147,10 @@
         </w:numPr>
         <w:jc w:val="both"/>
         <w:rPr>
-          <w:rFonts w:cstheme="minorHAnsi"/>
+          <w:rFonts w:ascii="Courier New" w:eastAsia="Times New Roman" w:hAnsi="Courier New" w:cs="Courier New"/>
+          <w:color w:val="080808"/>
+          <w:sz w:val="18"/>
+          <w:szCs w:val="18"/>
         </w:rPr>
       </w:pPr>
       <w:r>
@@ -1224,6 +1173,53 @@
           <w:rFonts w:cstheme="minorHAnsi"/>
         </w:rPr>
         <w:t xml:space="preserve"> method. (This is because there is no initial flow hence the initial flow and initial residual capacity is equal to original capacity).</w:t>
+      </w:r>
+    </w:p>
+    <w:p>
+      <w:pPr>
+        <w:pStyle w:val="ListParagraph"/>
+        <w:numPr>
+          <w:ilvl w:val="0"/>
+          <w:numId w:val="7"/>
+        </w:numPr>
+        <w:jc w:val="both"/>
+        <w:rPr>
+          <w:rFonts w:cstheme="minorHAnsi"/>
+        </w:rPr>
+      </w:pPr>
+      <w:r>
+        <w:rPr>
+          <w:rFonts w:cstheme="minorHAnsi"/>
+        </w:rPr>
+        <w:t xml:space="preserve">The </w:t>
+      </w:r>
+      <w:proofErr w:type="spellStart"/>
+      <w:r>
+        <w:rPr>
+          <w:rFonts w:cstheme="minorHAnsi"/>
+        </w:rPr>
+        <w:t>parent_</w:t>
+      </w:r>
+      <w:proofErr w:type="gramStart"/>
+      <w:r>
+        <w:rPr>
+          <w:rFonts w:cstheme="minorHAnsi"/>
+        </w:rPr>
+        <w:t>arr</w:t>
+      </w:r>
+      <w:proofErr w:type="spellEnd"/>
+      <w:r>
+        <w:rPr>
+          <w:rFonts w:cstheme="minorHAnsi"/>
+        </w:rPr>
+        <w:t>[</w:t>
+      </w:r>
+      <w:proofErr w:type="gramEnd"/>
+      <w:r>
+        <w:rPr>
+          <w:rFonts w:cstheme="minorHAnsi"/>
+        </w:rPr>
+        <w:t>] is used to store the found path and is filled by BFS.</w:t>
       </w:r>
     </w:p>
     <w:p>
@@ -2688,6 +2684,7 @@
   <w:style w:type="character" w:default="1" w:styleId="DefaultParagraphFont">
     <w:name w:val="Default Paragraph Font"/>
     <w:uiPriority w:val="1"/>
+    <w:semiHidden/>
     <w:unhideWhenUsed/>
   </w:style>
   <w:style w:type="table" w:default="1" w:styleId="TableNormal">
@@ -2736,6 +2733,54 @@
       <w:ind w:left="720"/>
       <w:contextualSpacing/>
     </w:pPr>
+  </w:style>
+  <w:style w:type="paragraph" w:styleId="HTMLPreformatted">
+    <w:name w:val="HTML Preformatted"/>
+    <w:basedOn w:val="Normal"/>
+    <w:link w:val="HTMLPreformattedChar"/>
+    <w:uiPriority w:val="99"/>
+    <w:semiHidden/>
+    <w:unhideWhenUsed/>
+    <w:rsid w:val="006A4DED"/>
+    <w:pPr>
+      <w:tabs>
+        <w:tab w:val="left" w:pos="916"/>
+        <w:tab w:val="left" w:pos="1832"/>
+        <w:tab w:val="left" w:pos="2748"/>
+        <w:tab w:val="left" w:pos="3664"/>
+        <w:tab w:val="left" w:pos="4580"/>
+        <w:tab w:val="left" w:pos="5496"/>
+        <w:tab w:val="left" w:pos="6412"/>
+        <w:tab w:val="left" w:pos="7328"/>
+        <w:tab w:val="left" w:pos="8244"/>
+        <w:tab w:val="left" w:pos="9160"/>
+        <w:tab w:val="left" w:pos="10076"/>
+        <w:tab w:val="left" w:pos="10992"/>
+        <w:tab w:val="left" w:pos="11908"/>
+        <w:tab w:val="left" w:pos="12824"/>
+        <w:tab w:val="left" w:pos="13740"/>
+        <w:tab w:val="left" w:pos="14656"/>
+      </w:tabs>
+      <w:spacing w:after="0" w:line="240" w:lineRule="auto"/>
+    </w:pPr>
+    <w:rPr>
+      <w:rFonts w:ascii="Courier New" w:eastAsia="Times New Roman" w:hAnsi="Courier New" w:cs="Courier New"/>
+      <w:sz w:val="20"/>
+      <w:szCs w:val="20"/>
+    </w:rPr>
+  </w:style>
+  <w:style w:type="character" w:customStyle="1" w:styleId="HTMLPreformattedChar">
+    <w:name w:val="HTML Preformatted Char"/>
+    <w:basedOn w:val="DefaultParagraphFont"/>
+    <w:link w:val="HTMLPreformatted"/>
+    <w:uiPriority w:val="99"/>
+    <w:semiHidden/>
+    <w:rsid w:val="006A4DED"/>
+    <w:rPr>
+      <w:rFonts w:ascii="Courier New" w:eastAsia="Times New Roman" w:hAnsi="Courier New" w:cs="Courier New"/>
+      <w:sz w:val="20"/>
+      <w:szCs w:val="20"/>
+    </w:rPr>
   </w:style>
 </w:styles>
 </file>

</xml_diff>

<commit_message>
updated the report and completed all report and code
</commit_message>
<xml_diff>
--- a/w1761265_Report.docx
+++ b/w1761265_Report.docx
@@ -1484,6 +1484,134 @@
       </w:pPr>
       <w:r>
         <w:rPr>
+          <w:noProof/>
+        </w:rPr>
+        <w:drawing>
+          <wp:anchor distT="0" distB="0" distL="114300" distR="114300" simplePos="0" relativeHeight="251658240" behindDoc="0" locked="0" layoutInCell="1" allowOverlap="1" wp14:anchorId="1FF72237" wp14:editId="7432C215">
+            <wp:simplePos x="0" y="0"/>
+            <wp:positionH relativeFrom="margin">
+              <wp:posOffset>3133538</wp:posOffset>
+            </wp:positionH>
+            <wp:positionV relativeFrom="margin">
+              <wp:posOffset>3688737</wp:posOffset>
+            </wp:positionV>
+            <wp:extent cx="3455035" cy="1574800"/>
+            <wp:effectExtent l="0" t="0" r="0" b="6350"/>
+            <wp:wrapSquare wrapText="bothSides"/>
+            <wp:docPr id="7" name="Picture 7"/>
+            <wp:cNvGraphicFramePr>
+              <a:graphicFrameLocks xmlns:a="http://schemas.openxmlformats.org/drawingml/2006/main" noChangeAspect="1"/>
+            </wp:cNvGraphicFramePr>
+            <a:graphic xmlns:a="http://schemas.openxmlformats.org/drawingml/2006/main">
+              <a:graphicData uri="http://schemas.openxmlformats.org/drawingml/2006/picture">
+                <pic:pic xmlns:pic="http://schemas.openxmlformats.org/drawingml/2006/picture">
+                  <pic:nvPicPr>
+                    <pic:cNvPr id="0" name="Picture 6"/>
+                    <pic:cNvPicPr>
+                      <a:picLocks noChangeAspect="1" noChangeArrowheads="1"/>
+                    </pic:cNvPicPr>
+                  </pic:nvPicPr>
+                  <pic:blipFill>
+                    <a:blip r:embed="rId7">
+                      <a:extLst>
+                        <a:ext uri="{28A0092B-C50C-407E-A947-70E740481C1C}">
+                          <a14:useLocalDpi xmlns:a14="http://schemas.microsoft.com/office/drawing/2010/main" val="0"/>
+                        </a:ext>
+                      </a:extLst>
+                    </a:blip>
+                    <a:srcRect/>
+                    <a:stretch>
+                      <a:fillRect/>
+                    </a:stretch>
+                  </pic:blipFill>
+                  <pic:spPr bwMode="auto">
+                    <a:xfrm>
+                      <a:off x="0" y="0"/>
+                      <a:ext cx="3455035" cy="1574800"/>
+                    </a:xfrm>
+                    <a:prstGeom prst="rect">
+                      <a:avLst/>
+                    </a:prstGeom>
+                    <a:noFill/>
+                    <a:ln>
+                      <a:noFill/>
+                    </a:ln>
+                  </pic:spPr>
+                </pic:pic>
+              </a:graphicData>
+            </a:graphic>
+            <wp14:sizeRelH relativeFrom="margin">
+              <wp14:pctWidth>0</wp14:pctWidth>
+            </wp14:sizeRelH>
+            <wp14:sizeRelV relativeFrom="margin">
+              <wp14:pctHeight>0</wp14:pctHeight>
+            </wp14:sizeRelV>
+          </wp:anchor>
+        </w:drawing>
+      </w:r>
+      <w:r>
+        <w:rPr>
+          <w:noProof/>
+        </w:rPr>
+        <w:drawing>
+          <wp:anchor distT="0" distB="0" distL="114300" distR="114300" simplePos="0" relativeHeight="251659264" behindDoc="0" locked="0" layoutInCell="1" allowOverlap="1" wp14:anchorId="3CAA9661" wp14:editId="621151E5">
+            <wp:simplePos x="0" y="0"/>
+            <wp:positionH relativeFrom="margin">
+              <wp:posOffset>-83820</wp:posOffset>
+            </wp:positionH>
+            <wp:positionV relativeFrom="margin">
+              <wp:posOffset>3674374</wp:posOffset>
+            </wp:positionV>
+            <wp:extent cx="3202687" cy="2965039"/>
+            <wp:effectExtent l="0" t="0" r="0" b="6985"/>
+            <wp:wrapSquare wrapText="bothSides"/>
+            <wp:docPr id="5" name="Picture 5"/>
+            <wp:cNvGraphicFramePr>
+              <a:graphicFrameLocks xmlns:a="http://schemas.openxmlformats.org/drawingml/2006/main" noChangeAspect="1"/>
+            </wp:cNvGraphicFramePr>
+            <a:graphic xmlns:a="http://schemas.openxmlformats.org/drawingml/2006/main">
+              <a:graphicData uri="http://schemas.openxmlformats.org/drawingml/2006/picture">
+                <pic:pic xmlns:pic="http://schemas.openxmlformats.org/drawingml/2006/picture">
+                  <pic:nvPicPr>
+                    <pic:cNvPr id="0" name="Picture 4"/>
+                    <pic:cNvPicPr>
+                      <a:picLocks noChangeAspect="1" noChangeArrowheads="1"/>
+                    </pic:cNvPicPr>
+                  </pic:nvPicPr>
+                  <pic:blipFill>
+                    <a:blip r:embed="rId8">
+                      <a:extLst>
+                        <a:ext uri="{28A0092B-C50C-407E-A947-70E740481C1C}">
+                          <a14:useLocalDpi xmlns:a14="http://schemas.microsoft.com/office/drawing/2010/main" val="0"/>
+                        </a:ext>
+                      </a:extLst>
+                    </a:blip>
+                    <a:srcRect/>
+                    <a:stretch>
+                      <a:fillRect/>
+                    </a:stretch>
+                  </pic:blipFill>
+                  <pic:spPr bwMode="auto">
+                    <a:xfrm>
+                      <a:off x="0" y="0"/>
+                      <a:ext cx="3202687" cy="2965039"/>
+                    </a:xfrm>
+                    <a:prstGeom prst="rect">
+                      <a:avLst/>
+                    </a:prstGeom>
+                    <a:noFill/>
+                    <a:ln>
+                      <a:noFill/>
+                    </a:ln>
+                  </pic:spPr>
+                </pic:pic>
+              </a:graphicData>
+            </a:graphic>
+          </wp:anchor>
+        </w:drawing>
+      </w:r>
+      <w:r>
+        <w:rPr>
           <w:rFonts w:asciiTheme="majorHAnsi" w:hAnsiTheme="majorHAnsi" w:cstheme="majorHAnsi"/>
           <w:b/>
           <w:bCs/>
@@ -1496,10 +1624,142 @@
     </w:p>
     <w:p>
       <w:pPr>
+        <w:pStyle w:val="NormalWeb"/>
+        <w:spacing w:before="0" w:beforeAutospacing="0" w:after="160" w:afterAutospacing="0"/>
+        <w:rPr>
+          <w:rFonts w:asciiTheme="majorHAnsi" w:hAnsiTheme="majorHAnsi" w:cstheme="majorHAnsi"/>
+          <w:b/>
+          <w:bCs/>
+          <w:color w:val="0070C0"/>
+          <w:sz w:val="28"/>
+          <w:szCs w:val="28"/>
+        </w:rPr>
+      </w:pPr>
+    </w:p>
+    <w:p>
+      <w:pPr>
         <w:rPr>
           <w:rFonts w:ascii="Times New Roman" w:hAnsi="Times New Roman" w:cs="Times New Roman"/>
         </w:rPr>
       </w:pPr>
+    </w:p>
+    <w:p>
+      <w:pPr>
+        <w:rPr>
+          <w:rFonts w:ascii="Times New Roman" w:hAnsi="Times New Roman" w:cs="Times New Roman"/>
+        </w:rPr>
+      </w:pPr>
+    </w:p>
+    <w:p>
+      <w:pPr>
+        <w:rPr>
+          <w:rFonts w:ascii="Times New Roman" w:hAnsi="Times New Roman" w:cs="Times New Roman"/>
+        </w:rPr>
+      </w:pPr>
+    </w:p>
+    <w:p>
+      <w:pPr>
+        <w:rPr>
+          <w:rFonts w:ascii="Times New Roman" w:hAnsi="Times New Roman" w:cs="Times New Roman"/>
+        </w:rPr>
+      </w:pPr>
+    </w:p>
+    <w:p>
+      <w:pPr>
+        <w:rPr>
+          <w:rFonts w:ascii="Times New Roman" w:hAnsi="Times New Roman" w:cs="Times New Roman"/>
+        </w:rPr>
+      </w:pPr>
+    </w:p>
+    <w:p>
+      <w:pPr>
+        <w:rPr>
+          <w:rFonts w:cstheme="minorHAnsi"/>
+        </w:rPr>
+      </w:pPr>
+      <w:r>
+        <w:rPr>
+          <w:rFonts w:cstheme="minorHAnsi"/>
+        </w:rPr>
+        <w:t>The log</w:t>
+      </w:r>
+      <w:r>
+        <w:rPr>
+          <w:rFonts w:cstheme="minorHAnsi"/>
+          <w:vertAlign w:val="subscript"/>
+        </w:rPr>
+        <w:t xml:space="preserve">2 </w:t>
+      </w:r>
+      <w:r>
+        <w:rPr>
+          <w:rFonts w:cstheme="minorHAnsi"/>
+        </w:rPr>
+        <w:t>ratio of the time spent seems to converge to a constant roughly around 2.7.</w:t>
+      </w:r>
+    </w:p>
+    <w:p>
+      <w:pPr>
+        <w:rPr>
+          <w:rFonts w:cstheme="minorHAnsi"/>
+        </w:rPr>
+      </w:pPr>
+      <w:r>
+        <w:rPr>
+          <w:rFonts w:cstheme="minorHAnsi"/>
+        </w:rPr>
+        <w:t xml:space="preserve">However, according to the code the highest time complexity is given by the double loop, when accessing the elements of the 2D array you will be able to see a double nested for loop which means the time complexity </w:t>
+      </w:r>
+      <w:r>
+        <w:rPr>
+          <w:rFonts w:cstheme="minorHAnsi"/>
+        </w:rPr>
+        <w:t>comes down to a maximum of n</w:t>
+      </w:r>
+      <w:r>
+        <w:rPr>
+          <w:rFonts w:cstheme="minorHAnsi"/>
+          <w:vertAlign w:val="superscript"/>
+        </w:rPr>
+        <w:t>2</w:t>
+      </w:r>
+    </w:p>
+    <w:p>
+      <w:pPr>
+        <w:rPr>
+          <w:rFonts w:cstheme="minorHAnsi"/>
+        </w:rPr>
+      </w:pPr>
+      <w:r>
+        <w:rPr>
+          <w:rFonts w:cstheme="minorHAnsi"/>
+        </w:rPr>
+        <w:t>Therefore</w:t>
+      </w:r>
+      <w:r>
+        <w:rPr>
+          <w:rFonts w:cstheme="minorHAnsi"/>
+        </w:rPr>
+        <w:t>,</w:t>
+      </w:r>
+      <w:r>
+        <w:rPr>
+          <w:rFonts w:cstheme="minorHAnsi"/>
+        </w:rPr>
+        <w:t xml:space="preserve"> this will be the following Big O notation = O(n</w:t>
+      </w:r>
+      <w:r>
+        <w:rPr>
+          <w:rFonts w:cstheme="minorHAnsi"/>
+          <w:vertAlign w:val="superscript"/>
+        </w:rPr>
+        <w:t>2</w:t>
+      </w:r>
+      <w:r>
+        <w:rPr>
+          <w:rFonts w:cstheme="minorHAnsi"/>
+        </w:rPr>
+        <w:t>)</w:t>
+      </w:r>
     </w:p>
     <w:sectPr>
       <w:pgSz w:w="12240" w:h="15840"/>

</xml_diff>

<commit_message>
updated new times and got 2 as the time complexity
</commit_message>
<xml_diff>
--- a/w1761265_Report.docx
+++ b/w1761265_Report.docx
@@ -369,12 +369,62 @@
     <w:p>
       <w:pPr>
         <w:pStyle w:val="NormalWeb"/>
-        <w:shd w:val="clear" w:color="auto" w:fill="FFFFFF"/>
-        <w:spacing w:before="0" w:beforeAutospacing="0" w:after="0" w:afterAutospacing="0"/>
-        <w:rPr>
-          <w:rFonts w:asciiTheme="majorHAnsi" w:hAnsiTheme="majorHAnsi" w:cstheme="majorHAnsi"/>
-        </w:rPr>
-      </w:pPr>
+        <w:spacing w:before="0" w:beforeAutospacing="0" w:after="160" w:afterAutospacing="0"/>
+        <w:jc w:val="center"/>
+        <w:rPr>
+          <w:rFonts w:asciiTheme="majorHAnsi" w:hAnsiTheme="majorHAnsi" w:cstheme="majorHAnsi"/>
+          <w:b/>
+          <w:bCs/>
+        </w:rPr>
+      </w:pPr>
+      <w:r>
+        <w:rPr>
+          <w:rFonts w:asciiTheme="majorHAnsi" w:hAnsiTheme="majorHAnsi" w:cstheme="majorHAnsi"/>
+          <w:b/>
+          <w:bCs/>
+          <w:color w:val="000000"/>
+          <w:sz w:val="36"/>
+          <w:szCs w:val="36"/>
+        </w:rPr>
+        <w:t xml:space="preserve">Module Leader: </w:t>
+      </w:r>
+      <w:proofErr w:type="spellStart"/>
+      <w:r>
+        <w:rPr>
+          <w:rFonts w:asciiTheme="majorHAnsi" w:hAnsiTheme="majorHAnsi" w:cstheme="majorHAnsi"/>
+          <w:b/>
+          <w:bCs/>
+          <w:color w:val="000000"/>
+          <w:sz w:val="36"/>
+          <w:szCs w:val="36"/>
+        </w:rPr>
+        <w:t>Sudharshan</w:t>
+      </w:r>
+      <w:proofErr w:type="spellEnd"/>
+      <w:r>
+        <w:rPr>
+          <w:rFonts w:asciiTheme="majorHAnsi" w:hAnsiTheme="majorHAnsi" w:cstheme="majorHAnsi"/>
+          <w:b/>
+          <w:bCs/>
+          <w:color w:val="000000"/>
+          <w:sz w:val="36"/>
+          <w:szCs w:val="36"/>
+        </w:rPr>
+        <w:t xml:space="preserve"> </w:t>
+      </w:r>
+      <w:proofErr w:type="spellStart"/>
+      <w:r>
+        <w:rPr>
+          <w:rFonts w:asciiTheme="majorHAnsi" w:hAnsiTheme="majorHAnsi" w:cstheme="majorHAnsi"/>
+          <w:b/>
+          <w:bCs/>
+          <w:color w:val="000000"/>
+          <w:sz w:val="36"/>
+          <w:szCs w:val="36"/>
+        </w:rPr>
+        <w:t>Welihinda</w:t>
+      </w:r>
+      <w:proofErr w:type="spellEnd"/>
     </w:p>
     <w:p>
       <w:pPr>
@@ -382,59 +432,12 @@
         <w:spacing w:before="0" w:beforeAutospacing="0" w:after="160" w:afterAutospacing="0"/>
         <w:jc w:val="center"/>
         <w:rPr>
-          <w:rFonts w:asciiTheme="majorHAnsi" w:hAnsiTheme="majorHAnsi" w:cstheme="majorHAnsi"/>
-          <w:b/>
-          <w:bCs/>
-        </w:rPr>
-      </w:pPr>
-      <w:r>
-        <w:rPr>
-          <w:rFonts w:asciiTheme="majorHAnsi" w:hAnsiTheme="majorHAnsi" w:cstheme="majorHAnsi"/>
-          <w:b/>
-          <w:bCs/>
+          <w:rFonts w:ascii="Calibri" w:hAnsi="Calibri" w:cs="Calibri"/>
           <w:color w:val="000000"/>
           <w:sz w:val="36"/>
           <w:szCs w:val="36"/>
         </w:rPr>
-        <w:t xml:space="preserve">Module Leader: </w:t>
-      </w:r>
-      <w:proofErr w:type="spellStart"/>
-      <w:r>
-        <w:rPr>
-          <w:rFonts w:asciiTheme="majorHAnsi" w:hAnsiTheme="majorHAnsi" w:cstheme="majorHAnsi"/>
-          <w:b/>
-          <w:bCs/>
-          <w:color w:val="000000"/>
-          <w:sz w:val="36"/>
-          <w:szCs w:val="36"/>
-        </w:rPr>
-        <w:t>Sudharshan</w:t>
-      </w:r>
-      <w:proofErr w:type="spellEnd"/>
-      <w:r>
-        <w:rPr>
-          <w:rFonts w:asciiTheme="majorHAnsi" w:hAnsiTheme="majorHAnsi" w:cstheme="majorHAnsi"/>
-          <w:b/>
-          <w:bCs/>
-          <w:color w:val="000000"/>
-          <w:sz w:val="36"/>
-          <w:szCs w:val="36"/>
-        </w:rPr>
-        <w:t xml:space="preserve"> </w:t>
-      </w:r>
-      <w:proofErr w:type="spellStart"/>
-      <w:r>
-        <w:rPr>
-          <w:rFonts w:asciiTheme="majorHAnsi" w:hAnsiTheme="majorHAnsi" w:cstheme="majorHAnsi"/>
-          <w:b/>
-          <w:bCs/>
-          <w:color w:val="000000"/>
-          <w:sz w:val="36"/>
-          <w:szCs w:val="36"/>
-        </w:rPr>
-        <w:t>Welihinda</w:t>
-      </w:r>
-      <w:proofErr w:type="spellEnd"/>
+      </w:pPr>
     </w:p>
     <w:p>
       <w:pPr>
@@ -606,16 +609,28 @@
         <w:rPr>
           <w:rFonts w:ascii="Calibri" w:hAnsi="Calibri" w:cs="Calibri"/>
           <w:color w:val="000000"/>
-          <w:sz w:val="22"/>
-          <w:szCs w:val="22"/>
         </w:rPr>
       </w:pPr>
       <w:r>
         <w:rPr>
           <w:rFonts w:ascii="Calibri" w:hAnsi="Calibri" w:cs="Calibri"/>
-          <w:color w:val="000000"/>
-          <w:sz w:val="22"/>
-          <w:szCs w:val="22"/>
+          <w:b/>
+          <w:bCs/>
+          <w:color w:val="000000"/>
+        </w:rPr>
+        <w:t>-</w:t>
+      </w:r>
+      <w:r>
+        <w:rPr>
+          <w:rFonts w:ascii="Calibri" w:hAnsi="Calibri" w:cs="Calibri"/>
+          <w:color w:val="000000"/>
+        </w:rPr>
+        <w:t xml:space="preserve"> </w:t>
+      </w:r>
+      <w:r>
+        <w:rPr>
+          <w:rFonts w:ascii="Calibri" w:hAnsi="Calibri" w:cs="Calibri"/>
+          <w:color w:val="000000"/>
         </w:rPr>
         <w:t xml:space="preserve">The data structure I choose is a </w:t>
       </w:r>
@@ -623,8 +638,6 @@
         <w:rPr>
           <w:rFonts w:ascii="Calibri" w:hAnsi="Calibri" w:cs="Calibri"/>
           <w:color w:val="000000"/>
-          <w:sz w:val="22"/>
-          <w:szCs w:val="22"/>
         </w:rPr>
         <w:t>LinkedList (queue) that is created in the BFS (Breadth First Search) method</w:t>
       </w:r>
@@ -632,8 +645,6 @@
         <w:rPr>
           <w:rFonts w:ascii="Calibri" w:hAnsi="Calibri" w:cs="Calibri"/>
           <w:color w:val="000000"/>
-          <w:sz w:val="22"/>
-          <w:szCs w:val="22"/>
         </w:rPr>
         <w:t>.</w:t>
       </w:r>
@@ -641,8 +652,6 @@
         <w:rPr>
           <w:rFonts w:ascii="Calibri" w:hAnsi="Calibri" w:cs="Calibri"/>
           <w:color w:val="000000"/>
-          <w:sz w:val="22"/>
-          <w:szCs w:val="22"/>
         </w:rPr>
         <w:t xml:space="preserve"> Queue is a data structure with both ends open, indicating that one end is often used to enter data the other end is often used to exclude data. The reason for using Queues is due the searching or traversing algorithm used is BFS (Breadth First Search/Traversal).</w:t>
       </w:r>
@@ -652,8 +661,6 @@
           <w:b/>
           <w:bCs/>
           <w:color w:val="000000"/>
-          <w:sz w:val="22"/>
-          <w:szCs w:val="22"/>
         </w:rPr>
         <w:t xml:space="preserve"> </w:t>
       </w:r>
@@ -661,8 +668,6 @@
         <w:rPr>
           <w:rFonts w:ascii="Calibri" w:hAnsi="Calibri" w:cs="Calibri"/>
           <w:color w:val="000000"/>
-          <w:sz w:val="22"/>
-          <w:szCs w:val="22"/>
         </w:rPr>
         <w:t xml:space="preserve">BFS is an algorithm which is used for traversing a graph and this uses queues to remember to capture the next vertex to start a search. </w:t>
       </w:r>
@@ -670,8 +675,6 @@
         <w:rPr>
           <w:rFonts w:asciiTheme="minorHAnsi" w:hAnsiTheme="minorHAnsi" w:cstheme="minorHAnsi"/>
           <w:color w:val="000000"/>
-          <w:sz w:val="22"/>
-          <w:szCs w:val="22"/>
         </w:rPr>
         <w:t xml:space="preserve">The reason why </w:t>
       </w:r>
@@ -681,8 +684,6 @@
           <w:i/>
           <w:iCs/>
           <w:color w:val="000000"/>
-          <w:sz w:val="22"/>
-          <w:szCs w:val="22"/>
         </w:rPr>
         <w:t>BFS</w:t>
       </w:r>
@@ -690,8 +691,6 @@
         <w:rPr>
           <w:rFonts w:asciiTheme="minorHAnsi" w:hAnsiTheme="minorHAnsi" w:cstheme="minorHAnsi"/>
           <w:color w:val="000000"/>
-          <w:sz w:val="22"/>
-          <w:szCs w:val="22"/>
         </w:rPr>
         <w:t xml:space="preserve"> is used not </w:t>
       </w:r>
@@ -701,8 +700,6 @@
           <w:i/>
           <w:iCs/>
           <w:color w:val="000000"/>
-          <w:sz w:val="22"/>
-          <w:szCs w:val="22"/>
         </w:rPr>
         <w:t>DFS</w:t>
       </w:r>
@@ -710,8 +707,6 @@
         <w:rPr>
           <w:rFonts w:asciiTheme="minorHAnsi" w:hAnsiTheme="minorHAnsi" w:cstheme="minorHAnsi"/>
           <w:color w:val="000000"/>
-          <w:sz w:val="22"/>
-          <w:szCs w:val="22"/>
         </w:rPr>
         <w:t xml:space="preserve"> for finding the augmenting path is that BFS promises to find the shortest possible path from source to sink where as DFS doesn’t. </w:t>
       </w:r>
@@ -724,16 +719,28 @@
         <w:rPr>
           <w:rFonts w:asciiTheme="minorHAnsi" w:hAnsiTheme="minorHAnsi" w:cstheme="minorHAnsi"/>
           <w:color w:val="000000"/>
-          <w:sz w:val="22"/>
-          <w:szCs w:val="22"/>
-        </w:rPr>
-      </w:pPr>
-      <w:r>
-        <w:rPr>
-          <w:rFonts w:asciiTheme="minorHAnsi" w:hAnsiTheme="minorHAnsi" w:cstheme="minorHAnsi"/>
-          <w:color w:val="000000"/>
-          <w:sz w:val="22"/>
-          <w:szCs w:val="22"/>
+        </w:rPr>
+      </w:pPr>
+      <w:r>
+        <w:rPr>
+          <w:rFonts w:asciiTheme="minorHAnsi" w:hAnsiTheme="minorHAnsi" w:cstheme="minorHAnsi"/>
+          <w:b/>
+          <w:bCs/>
+          <w:color w:val="000000"/>
+        </w:rPr>
+        <w:t>-</w:t>
+      </w:r>
+      <w:r>
+        <w:rPr>
+          <w:rFonts w:asciiTheme="minorHAnsi" w:hAnsiTheme="minorHAnsi" w:cstheme="minorHAnsi"/>
+          <w:color w:val="000000"/>
+        </w:rPr>
+        <w:t xml:space="preserve"> </w:t>
+      </w:r>
+      <w:r>
+        <w:rPr>
+          <w:rFonts w:asciiTheme="minorHAnsi" w:hAnsiTheme="minorHAnsi" w:cstheme="minorHAnsi"/>
+          <w:color w:val="000000"/>
         </w:rPr>
         <w:t>Ford Fulkerson is the algorithm that was used. In a given graph, the Ford-Fulkerson algorithm is used to find the maximal flow from the start vertex to the sink vertex. Any edge in a graph has a capacity.</w:t>
       </w:r>
@@ -747,8 +754,6 @@
         <w:rPr>
           <w:rFonts w:asciiTheme="minorHAnsi" w:hAnsiTheme="minorHAnsi" w:cstheme="minorHAnsi"/>
           <w:color w:val="000000"/>
-          <w:sz w:val="22"/>
-          <w:szCs w:val="22"/>
         </w:rPr>
         <w:t xml:space="preserve">Source and Sink are the two key vertices that are given to find the maximum </w:t>
       </w:r>
@@ -756,8 +761,6 @@
         <w:rPr>
           <w:rFonts w:asciiTheme="minorHAnsi" w:hAnsiTheme="minorHAnsi" w:cstheme="minorHAnsi"/>
           <w:color w:val="000000"/>
-          <w:sz w:val="22"/>
-          <w:szCs w:val="22"/>
         </w:rPr>
         <w:t>flow between these vertices. The sink vertex will have all inward edges and no outward edges, while the root vertex will have all outward edges and no inward edges. There are also some important constraints to be followed which are the flow on an edge cannot exceed its maximum capacity of flow through that edge and except for the source and sink, any edge's incoming and outgoing flow would be equal.</w:t>
       </w:r>
@@ -801,34 +804,57 @@
     <w:p>
       <w:pPr>
         <w:pStyle w:val="NormalWeb"/>
-        <w:numPr>
-          <w:ilvl w:val="0"/>
-          <w:numId w:val="7"/>
-        </w:numPr>
         <w:spacing w:before="0" w:beforeAutospacing="0" w:after="160" w:afterAutospacing="0" w:line="276" w:lineRule="auto"/>
         <w:jc w:val="both"/>
         <w:rPr>
           <w:rFonts w:asciiTheme="minorHAnsi" w:hAnsiTheme="minorHAnsi" w:cstheme="minorHAnsi"/>
-          <w:sz w:val="22"/>
-          <w:szCs w:val="22"/>
-        </w:rPr>
-      </w:pPr>
-      <w:r>
-        <w:rPr>
-          <w:rFonts w:asciiTheme="minorHAnsi" w:hAnsiTheme="minorHAnsi" w:cstheme="minorHAnsi"/>
-          <w:color w:val="000000"/>
-          <w:sz w:val="22"/>
-          <w:szCs w:val="22"/>
-        </w:rPr>
-        <w:t xml:space="preserve">A Runner class and a </w:t>
+          <w:color w:val="000000"/>
+        </w:rPr>
+      </w:pPr>
+      <w:r>
+        <w:rPr>
+          <w:rFonts w:asciiTheme="minorHAnsi" w:hAnsiTheme="minorHAnsi" w:cstheme="minorHAnsi"/>
+          <w:b/>
+          <w:bCs/>
+          <w:color w:val="000000"/>
+        </w:rPr>
+        <w:t xml:space="preserve">- </w:t>
+      </w:r>
+      <w:r>
+        <w:rPr>
+          <w:rFonts w:asciiTheme="minorHAnsi" w:hAnsiTheme="minorHAnsi" w:cstheme="minorHAnsi"/>
+          <w:color w:val="000000"/>
+        </w:rPr>
+        <w:t xml:space="preserve">I have created 6 java classes with </w:t>
+      </w:r>
+      <w:proofErr w:type="gramStart"/>
+      <w:r>
+        <w:rPr>
+          <w:rFonts w:asciiTheme="minorHAnsi" w:hAnsiTheme="minorHAnsi" w:cstheme="minorHAnsi"/>
+          <w:color w:val="000000"/>
+        </w:rPr>
+        <w:t>it’s</w:t>
+      </w:r>
+      <w:proofErr w:type="gramEnd"/>
+      <w:r>
+        <w:rPr>
+          <w:rFonts w:asciiTheme="minorHAnsi" w:hAnsiTheme="minorHAnsi" w:cstheme="minorHAnsi"/>
+          <w:color w:val="000000"/>
+        </w:rPr>
+        <w:t xml:space="preserve"> respective functions. </w:t>
+      </w:r>
+      <w:r>
+        <w:rPr>
+          <w:rFonts w:asciiTheme="minorHAnsi" w:hAnsiTheme="minorHAnsi" w:cstheme="minorHAnsi"/>
+          <w:color w:val="000000"/>
+        </w:rPr>
+        <w:t xml:space="preserve">BFS class to perform the Breadth first search, </w:t>
       </w:r>
       <w:proofErr w:type="spellStart"/>
       <w:r>
         <w:rPr>
           <w:rFonts w:asciiTheme="minorHAnsi" w:hAnsiTheme="minorHAnsi" w:cstheme="minorHAnsi"/>
           <w:color w:val="000000"/>
-          <w:sz w:val="22"/>
-          <w:szCs w:val="22"/>
         </w:rPr>
         <w:t>FordFulkerson</w:t>
       </w:r>
@@ -837,314 +863,220 @@
         <w:rPr>
           <w:rFonts w:asciiTheme="minorHAnsi" w:hAnsiTheme="minorHAnsi" w:cstheme="minorHAnsi"/>
           <w:color w:val="000000"/>
-          <w:sz w:val="22"/>
-          <w:szCs w:val="22"/>
-        </w:rPr>
-        <w:t xml:space="preserve"> class are the two classes I've made.</w:t>
-      </w:r>
-      <w:r>
-        <w:rPr>
-          <w:rFonts w:asciiTheme="minorHAnsi" w:hAnsiTheme="minorHAnsi" w:cstheme="minorHAnsi"/>
-          <w:color w:val="000000"/>
-          <w:sz w:val="22"/>
-          <w:szCs w:val="22"/>
-        </w:rPr>
-        <w:t xml:space="preserve"> </w:t>
-      </w:r>
-      <w:r>
-        <w:rPr>
-          <w:rFonts w:asciiTheme="minorHAnsi" w:hAnsiTheme="minorHAnsi" w:cstheme="minorHAnsi"/>
-          <w:color w:val="000000"/>
-          <w:sz w:val="22"/>
-          <w:szCs w:val="22"/>
-        </w:rPr>
-        <w:t xml:space="preserve">A method called </w:t>
-      </w:r>
-      <w:proofErr w:type="gramStart"/>
-      <w:r>
-        <w:rPr>
-          <w:rFonts w:asciiTheme="minorHAnsi" w:hAnsiTheme="minorHAnsi" w:cstheme="minorHAnsi"/>
-          <w:color w:val="000000"/>
-          <w:sz w:val="22"/>
-          <w:szCs w:val="22"/>
-        </w:rPr>
-        <w:t>poll(</w:t>
-      </w:r>
-      <w:proofErr w:type="gramEnd"/>
-      <w:r>
-        <w:rPr>
-          <w:rFonts w:asciiTheme="minorHAnsi" w:hAnsiTheme="minorHAnsi" w:cstheme="minorHAnsi"/>
-          <w:color w:val="000000"/>
-          <w:sz w:val="22"/>
-          <w:szCs w:val="22"/>
-        </w:rPr>
-        <w:t>) from the LinkedList Queue has been used in BFS, this is to get/return the first element of the queue and remove it</w:t>
-      </w:r>
-      <w:r>
-        <w:rPr>
-          <w:rFonts w:asciiTheme="minorHAnsi" w:hAnsiTheme="minorHAnsi" w:cstheme="minorHAnsi"/>
-          <w:color w:val="000000"/>
-          <w:sz w:val="22"/>
-          <w:szCs w:val="22"/>
-        </w:rPr>
-        <w:t>’</w:t>
-      </w:r>
-      <w:r>
-        <w:rPr>
-          <w:rFonts w:asciiTheme="minorHAnsi" w:hAnsiTheme="minorHAnsi" w:cstheme="minorHAnsi"/>
-          <w:color w:val="000000"/>
-          <w:sz w:val="22"/>
-          <w:szCs w:val="22"/>
-        </w:rPr>
-        <w:t>s from the queue as well.</w:t>
+        </w:rPr>
+        <w:t xml:space="preserve"> class which contains the algorithm to find the maximum flow, Graph class used to create the Adjacent Matrix for given graph data, </w:t>
+      </w:r>
+      <w:proofErr w:type="spellStart"/>
+      <w:r>
+        <w:rPr>
+          <w:rFonts w:asciiTheme="minorHAnsi" w:hAnsiTheme="minorHAnsi" w:cstheme="minorHAnsi"/>
+          <w:color w:val="000000"/>
+        </w:rPr>
+        <w:t>ReadDataFile</w:t>
+      </w:r>
+      <w:proofErr w:type="spellEnd"/>
+      <w:r>
+        <w:rPr>
+          <w:rFonts w:asciiTheme="minorHAnsi" w:hAnsiTheme="minorHAnsi" w:cstheme="minorHAnsi"/>
+          <w:color w:val="000000"/>
+        </w:rPr>
+        <w:t xml:space="preserve"> class to read data from a txt file, Runner class where the main program lies and </w:t>
+      </w:r>
+      <w:proofErr w:type="spellStart"/>
+      <w:r>
+        <w:rPr>
+          <w:rFonts w:asciiTheme="minorHAnsi" w:hAnsiTheme="minorHAnsi" w:cstheme="minorHAnsi"/>
+          <w:color w:val="000000"/>
+        </w:rPr>
+        <w:t>UserOption</w:t>
+      </w:r>
+      <w:proofErr w:type="spellEnd"/>
+      <w:r>
+        <w:rPr>
+          <w:rFonts w:asciiTheme="minorHAnsi" w:hAnsiTheme="minorHAnsi" w:cstheme="minorHAnsi"/>
+          <w:color w:val="000000"/>
+        </w:rPr>
+        <w:t xml:space="preserve"> class which contains function for user menu functions</w:t>
       </w:r>
     </w:p>
     <w:p>
       <w:pPr>
         <w:pStyle w:val="NormalWeb"/>
-        <w:numPr>
-          <w:ilvl w:val="0"/>
-          <w:numId w:val="7"/>
-        </w:numPr>
         <w:spacing w:before="0" w:beforeAutospacing="0" w:after="160" w:afterAutospacing="0" w:line="276" w:lineRule="auto"/>
         <w:jc w:val="both"/>
         <w:rPr>
           <w:rFonts w:asciiTheme="minorHAnsi" w:hAnsiTheme="minorHAnsi" w:cstheme="minorHAnsi"/>
-          <w:sz w:val="22"/>
-          <w:szCs w:val="22"/>
-        </w:rPr>
-      </w:pPr>
-      <w:r>
-        <w:rPr>
-          <w:rFonts w:asciiTheme="minorHAnsi" w:hAnsiTheme="minorHAnsi" w:cstheme="minorHAnsi"/>
-          <w:sz w:val="22"/>
-          <w:szCs w:val="22"/>
-        </w:rPr>
-        <w:t>I built a method called "</w:t>
-      </w:r>
-      <w:proofErr w:type="spellStart"/>
-      <w:proofErr w:type="gramStart"/>
-      <w:r>
-        <w:rPr>
-          <w:rFonts w:asciiTheme="minorHAnsi" w:hAnsiTheme="minorHAnsi" w:cstheme="minorHAnsi"/>
-          <w:sz w:val="22"/>
-          <w:szCs w:val="22"/>
-        </w:rPr>
-        <w:t>readDataFromFile</w:t>
-      </w:r>
-      <w:proofErr w:type="spellEnd"/>
-      <w:r>
-        <w:rPr>
-          <w:rFonts w:asciiTheme="minorHAnsi" w:hAnsiTheme="minorHAnsi" w:cstheme="minorHAnsi"/>
-          <w:sz w:val="22"/>
-          <w:szCs w:val="22"/>
-        </w:rPr>
-        <w:t>(</w:t>
-      </w:r>
-      <w:proofErr w:type="gramEnd"/>
-      <w:r>
-        <w:rPr>
-          <w:rFonts w:asciiTheme="minorHAnsi" w:hAnsiTheme="minorHAnsi" w:cstheme="minorHAnsi"/>
-          <w:sz w:val="22"/>
-          <w:szCs w:val="22"/>
-        </w:rPr>
-        <w:t xml:space="preserve">)" in the Runner class, which reads all of the input lines from a file and adds them one by one to a list. </w:t>
-      </w:r>
-      <w:r>
-        <w:rPr>
-          <w:rFonts w:asciiTheme="minorHAnsi" w:hAnsiTheme="minorHAnsi" w:cstheme="minorHAnsi"/>
-          <w:sz w:val="22"/>
-          <w:szCs w:val="22"/>
-        </w:rPr>
-        <w:t>Then using the list of lines collected I created the adjacent graph matrix in order to represent the capacities on each edge in between the vertices</w:t>
-      </w:r>
-      <w:r>
-        <w:rPr>
-          <w:rFonts w:asciiTheme="minorHAnsi" w:hAnsiTheme="minorHAnsi" w:cstheme="minorHAnsi"/>
-          <w:sz w:val="22"/>
-          <w:szCs w:val="22"/>
-        </w:rPr>
-        <w:t xml:space="preserve"> (</w:t>
-      </w:r>
-      <w:r>
-        <w:rPr>
-          <w:rFonts w:asciiTheme="minorHAnsi" w:hAnsiTheme="minorHAnsi" w:cstheme="minorHAnsi"/>
-          <w:sz w:val="22"/>
-          <w:szCs w:val="22"/>
-        </w:rPr>
-        <w:t>network flow</w:t>
-      </w:r>
-      <w:r>
-        <w:rPr>
-          <w:rFonts w:asciiTheme="minorHAnsi" w:hAnsiTheme="minorHAnsi" w:cstheme="minorHAnsi"/>
-          <w:sz w:val="22"/>
-          <w:szCs w:val="22"/>
-        </w:rPr>
-        <w:t>)</w:t>
-      </w:r>
-      <w:r>
-        <w:rPr>
-          <w:rFonts w:asciiTheme="minorHAnsi" w:hAnsiTheme="minorHAnsi" w:cstheme="minorHAnsi"/>
-          <w:sz w:val="22"/>
-          <w:szCs w:val="22"/>
-        </w:rPr>
-        <w:t>. Once the 2-dimensional graph matrix is created it is returned to the main program.</w:t>
-      </w:r>
-      <w:r>
-        <w:rPr>
-          <w:rFonts w:asciiTheme="minorHAnsi" w:hAnsiTheme="minorHAnsi" w:cstheme="minorHAnsi"/>
-          <w:sz w:val="22"/>
-          <w:szCs w:val="22"/>
-        </w:rPr>
-        <w:t xml:space="preserve"> </w:t>
-      </w:r>
-      <w:r>
-        <w:rPr>
-          <w:rFonts w:asciiTheme="minorHAnsi" w:hAnsiTheme="minorHAnsi" w:cstheme="minorHAnsi"/>
-          <w:sz w:val="22"/>
-          <w:szCs w:val="22"/>
-        </w:rPr>
-        <w:t>It’s really important to note that the 1st index of the 2-D graph array represents the starting node and the 2nd index represents the ending node or vertex.</w:t>
+          <w:color w:val="000000"/>
+        </w:rPr>
+      </w:pPr>
+      <w:r>
+        <w:rPr>
+          <w:rFonts w:asciiTheme="minorHAnsi" w:hAnsiTheme="minorHAnsi" w:cstheme="minorHAnsi"/>
+          <w:b/>
+          <w:bCs/>
+          <w:color w:val="000000"/>
+        </w:rPr>
+        <w:t xml:space="preserve">- </w:t>
+      </w:r>
+      <w:r>
+        <w:rPr>
+          <w:rFonts w:asciiTheme="minorHAnsi" w:hAnsiTheme="minorHAnsi" w:cstheme="minorHAnsi"/>
+          <w:color w:val="000000"/>
+        </w:rPr>
+        <w:t>The Graph class returns a 2-D Adjacent Matrix where 1</w:t>
+      </w:r>
+      <w:r>
+        <w:rPr>
+          <w:rFonts w:asciiTheme="minorHAnsi" w:hAnsiTheme="minorHAnsi" w:cstheme="minorHAnsi"/>
+          <w:color w:val="000000"/>
+          <w:vertAlign w:val="superscript"/>
+        </w:rPr>
+        <w:t>st</w:t>
+      </w:r>
+      <w:r>
+        <w:rPr>
+          <w:rFonts w:asciiTheme="minorHAnsi" w:hAnsiTheme="minorHAnsi" w:cstheme="minorHAnsi"/>
+          <w:color w:val="000000"/>
+        </w:rPr>
+        <w:t xml:space="preserve"> index represents the starting node and 2d index represents the ending node/vertex. The value at these indexes represents the capacity between the nodes. If it’s a 0 it means there is no edge else if it’s a positive integer it indicates an edge.</w:t>
       </w:r>
     </w:p>
     <w:p>
       <w:pPr>
         <w:pStyle w:val="NormalWeb"/>
-        <w:numPr>
-          <w:ilvl w:val="0"/>
-          <w:numId w:val="7"/>
-        </w:numPr>
         <w:spacing w:before="0" w:beforeAutospacing="0" w:after="160" w:afterAutospacing="0" w:line="276" w:lineRule="auto"/>
         <w:jc w:val="both"/>
         <w:rPr>
           <w:rFonts w:asciiTheme="minorHAnsi" w:hAnsiTheme="minorHAnsi" w:cstheme="minorHAnsi"/>
-          <w:sz w:val="22"/>
-          <w:szCs w:val="22"/>
-        </w:rPr>
-      </w:pPr>
-      <w:r>
-        <w:rPr>
-          <w:rFonts w:asciiTheme="minorHAnsi" w:hAnsiTheme="minorHAnsi" w:cstheme="minorHAnsi"/>
-          <w:sz w:val="22"/>
-          <w:szCs w:val="22"/>
-        </w:rPr>
-        <w:t>The value at these indexes represents the capacity between the starting vertex and the ending vertex. If the value is 0 it means there is no edge which also means no capacity and if there is a non-zero value then it means that there is a capacity or an edge in between those starting and ending nodes.</w:t>
-      </w:r>
-    </w:p>
-    <w:p>
-      <w:pPr>
-        <w:pStyle w:val="ListParagraph"/>
-        <w:numPr>
-          <w:ilvl w:val="0"/>
-          <w:numId w:val="7"/>
-        </w:numPr>
-        <w:spacing w:line="276" w:lineRule="auto"/>
+          <w:color w:val="000000"/>
+        </w:rPr>
+      </w:pPr>
+      <w:r>
+        <w:rPr>
+          <w:rFonts w:asciiTheme="minorHAnsi" w:hAnsiTheme="minorHAnsi" w:cstheme="minorHAnsi"/>
+          <w:b/>
+          <w:bCs/>
+          <w:color w:val="000000"/>
+        </w:rPr>
+        <w:t>-</w:t>
+      </w:r>
+      <w:r>
+        <w:rPr>
+          <w:rFonts w:asciiTheme="minorHAnsi" w:hAnsiTheme="minorHAnsi" w:cstheme="minorHAnsi"/>
+          <w:color w:val="000000"/>
+        </w:rPr>
+        <w:t xml:space="preserve"> Runner class contains additional logics where user is able to create and delete a node from the graph and also able to add and remove an edge from the nodes in the graph.</w:t>
+      </w:r>
+    </w:p>
+    <w:p>
+      <w:pPr>
+        <w:pStyle w:val="NormalWeb"/>
+        <w:spacing w:before="0" w:beforeAutospacing="0" w:after="160" w:afterAutospacing="0" w:line="276" w:lineRule="auto"/>
         <w:jc w:val="both"/>
         <w:rPr>
-          <w:rFonts w:cstheme="minorHAnsi"/>
-        </w:rPr>
-      </w:pPr>
-      <w:r>
-        <w:rPr>
-          <w:rFonts w:cstheme="minorHAnsi"/>
-        </w:rPr>
-        <w:t>Moreover, the Runner class also contains logics such as asking the user to insert a new edge or remove an edge from the current graph as well</w:t>
-      </w:r>
-      <w:r>
-        <w:rPr>
-          <w:rFonts w:cstheme="minorHAnsi"/>
-        </w:rPr>
-        <w:t xml:space="preserve"> and an option to quit the program as well.</w:t>
-      </w:r>
-    </w:p>
-    <w:p>
-      <w:pPr>
-        <w:pStyle w:val="ListParagraph"/>
-        <w:numPr>
-          <w:ilvl w:val="0"/>
-          <w:numId w:val="7"/>
-        </w:numPr>
-        <w:spacing w:line="276" w:lineRule="auto"/>
+          <w:rFonts w:asciiTheme="minorHAnsi" w:hAnsiTheme="minorHAnsi" w:cstheme="minorHAnsi"/>
+          <w:color w:val="000000"/>
+        </w:rPr>
+      </w:pPr>
+      <w:r>
+        <w:rPr>
+          <w:rFonts w:asciiTheme="minorHAnsi" w:hAnsiTheme="minorHAnsi" w:cstheme="minorHAnsi"/>
+          <w:b/>
+          <w:bCs/>
+          <w:color w:val="000000"/>
+        </w:rPr>
+        <w:t>-</w:t>
+      </w:r>
+      <w:r>
+        <w:rPr>
+          <w:rFonts w:asciiTheme="minorHAnsi" w:hAnsiTheme="minorHAnsi" w:cstheme="minorHAnsi"/>
+          <w:color w:val="000000"/>
+        </w:rPr>
+        <w:t xml:space="preserve"> An instance of the </w:t>
+      </w:r>
+      <w:proofErr w:type="spellStart"/>
+      <w:r>
+        <w:rPr>
+          <w:rFonts w:asciiTheme="minorHAnsi" w:hAnsiTheme="minorHAnsi" w:cstheme="minorHAnsi"/>
+          <w:color w:val="000000"/>
+        </w:rPr>
+        <w:t>FordFulkerson</w:t>
+      </w:r>
+      <w:proofErr w:type="spellEnd"/>
+      <w:r>
+        <w:rPr>
+          <w:rFonts w:asciiTheme="minorHAnsi" w:hAnsiTheme="minorHAnsi" w:cstheme="minorHAnsi"/>
+          <w:color w:val="000000"/>
+        </w:rPr>
+        <w:t xml:space="preserve"> class is created and graph data, source node, target node data are sent.</w:t>
+      </w:r>
+    </w:p>
+    <w:p>
+      <w:pPr>
+        <w:pStyle w:val="NormalWeb"/>
+        <w:spacing w:before="0" w:beforeAutospacing="0" w:after="160" w:afterAutospacing="0" w:line="276" w:lineRule="auto"/>
         <w:jc w:val="both"/>
         <w:rPr>
-          <w:rFonts w:cstheme="minorHAnsi"/>
-        </w:rPr>
-      </w:pPr>
-      <w:r>
-        <w:rPr>
-          <w:rFonts w:cstheme="minorHAnsi"/>
-        </w:rPr>
-        <w:t xml:space="preserve">An Object of the </w:t>
-      </w:r>
-      <w:proofErr w:type="spellStart"/>
-      <w:r>
-        <w:rPr>
-          <w:rFonts w:cstheme="minorHAnsi"/>
-        </w:rPr>
-        <w:t>FordFulkerson</w:t>
-      </w:r>
-      <w:proofErr w:type="spellEnd"/>
-      <w:r>
-        <w:rPr>
-          <w:rFonts w:cstheme="minorHAnsi"/>
-        </w:rPr>
-        <w:t xml:space="preserve"> class has been instantiated in the Runner class and have passed the adjacent graph matrix as well as the source and target node to a method named as </w:t>
-      </w:r>
-      <w:proofErr w:type="spellStart"/>
-      <w:r>
-        <w:rPr>
-          <w:rFonts w:cstheme="minorHAnsi"/>
-        </w:rPr>
-        <w:t>fordFulkerson</w:t>
-      </w:r>
-      <w:proofErr w:type="spellEnd"/>
-      <w:r>
-        <w:rPr>
-          <w:rFonts w:cstheme="minorHAnsi"/>
+          <w:rFonts w:asciiTheme="minorHAnsi" w:hAnsiTheme="minorHAnsi" w:cstheme="minorHAnsi"/>
+        </w:rPr>
+      </w:pPr>
+      <w:r>
+        <w:rPr>
+          <w:rFonts w:asciiTheme="minorHAnsi" w:hAnsiTheme="minorHAnsi" w:cstheme="minorHAnsi"/>
+          <w:b/>
+          <w:bCs/>
+        </w:rPr>
+        <w:t xml:space="preserve">- </w:t>
+      </w:r>
+      <w:r>
+        <w:rPr>
+          <w:rFonts w:asciiTheme="minorHAnsi" w:hAnsiTheme="minorHAnsi" w:cstheme="minorHAnsi"/>
+        </w:rPr>
+        <w:t xml:space="preserve">A residual graph is been initialized as the original graph with its capacities since there is no flow in the beginning. </w:t>
+      </w:r>
+    </w:p>
+    <w:p>
+      <w:pPr>
+        <w:jc w:val="both"/>
+        <w:rPr>
+          <w:rFonts w:cstheme="minorHAnsi"/>
+          <w:sz w:val="24"/>
+          <w:szCs w:val="24"/>
+        </w:rPr>
+      </w:pPr>
+      <w:r>
+        <w:rPr>
+          <w:rFonts w:cstheme="minorHAnsi"/>
+          <w:b/>
+          <w:bCs/>
+        </w:rPr>
+        <w:t xml:space="preserve">- </w:t>
+      </w:r>
+      <w:r>
+        <w:rPr>
+          <w:rFonts w:cstheme="minorHAnsi"/>
+        </w:rPr>
+        <w:t>T</w:t>
+      </w:r>
+      <w:r>
+        <w:rPr>
+          <w:rFonts w:cstheme="minorHAnsi"/>
+          <w:sz w:val="24"/>
+          <w:szCs w:val="24"/>
+        </w:rPr>
+        <w:t>o find the augmenting path BFS is used on the residual graph</w:t>
+      </w:r>
+      <w:r>
+        <w:rPr>
+          <w:rFonts w:cstheme="minorHAnsi"/>
+          <w:sz w:val="24"/>
+          <w:szCs w:val="24"/>
         </w:rPr>
         <w:t>.</w:t>
       </w:r>
     </w:p>
     <w:p>
       <w:pPr>
-        <w:pStyle w:val="ListParagraph"/>
-        <w:numPr>
-          <w:ilvl w:val="0"/>
-          <w:numId w:val="7"/>
-        </w:numPr>
-        <w:jc w:val="both"/>
-        <w:rPr>
-          <w:rFonts w:cstheme="minorHAnsi"/>
-        </w:rPr>
-      </w:pPr>
-      <w:r>
-        <w:rPr>
-          <w:rFonts w:cstheme="minorHAnsi"/>
-        </w:rPr>
-        <w:t xml:space="preserve">This </w:t>
-      </w:r>
-      <w:proofErr w:type="spellStart"/>
-      <w:r>
-        <w:rPr>
-          <w:rFonts w:cstheme="minorHAnsi"/>
-        </w:rPr>
-        <w:t>fordFulkerson</w:t>
-      </w:r>
-      <w:proofErr w:type="spellEnd"/>
-      <w:r>
-        <w:rPr>
-          <w:rFonts w:cstheme="minorHAnsi"/>
-        </w:rPr>
-        <w:t xml:space="preserve"> method is the main method where all the logic happens to find the maximum flow and then returns the value to the user (Runner class and then displays the result to the user).</w:t>
-      </w:r>
-    </w:p>
-    <w:p>
-      <w:pPr>
-        <w:pStyle w:val="ListParagraph"/>
-        <w:numPr>
-          <w:ilvl w:val="0"/>
-          <w:numId w:val="7"/>
-        </w:numPr>
         <w:jc w:val="both"/>
         <w:rPr>
           <w:rFonts w:ascii="Courier New" w:eastAsia="Times New Roman" w:hAnsi="Courier New" w:cs="Courier New"/>
@@ -1156,47 +1088,198 @@
       <w:r>
         <w:rPr>
           <w:rFonts w:cstheme="minorHAnsi"/>
+          <w:b/>
+          <w:bCs/>
+          <w:sz w:val="24"/>
+          <w:szCs w:val="24"/>
+        </w:rPr>
+        <w:t xml:space="preserve">- </w:t>
+      </w:r>
+      <w:r>
+        <w:rPr>
+          <w:rFonts w:cstheme="minorHAnsi"/>
+          <w:sz w:val="24"/>
+          <w:szCs w:val="24"/>
+        </w:rPr>
+        <w:t xml:space="preserve">The created </w:t>
+      </w:r>
+      <w:proofErr w:type="spellStart"/>
+      <w:r>
+        <w:rPr>
+          <w:rFonts w:cstheme="minorHAnsi"/>
+          <w:sz w:val="24"/>
+          <w:szCs w:val="24"/>
+        </w:rPr>
+        <w:t>parent_</w:t>
+      </w:r>
+      <w:proofErr w:type="gramStart"/>
+      <w:r>
+        <w:rPr>
+          <w:rFonts w:cstheme="minorHAnsi"/>
+          <w:sz w:val="24"/>
+          <w:szCs w:val="24"/>
+        </w:rPr>
+        <w:t>arr</w:t>
+      </w:r>
+      <w:proofErr w:type="spellEnd"/>
+      <w:r>
+        <w:rPr>
+          <w:rFonts w:cstheme="minorHAnsi"/>
+          <w:sz w:val="24"/>
+          <w:szCs w:val="24"/>
+        </w:rPr>
+        <w:t>[</w:t>
+      </w:r>
+      <w:proofErr w:type="gramEnd"/>
+      <w:r>
+        <w:rPr>
+          <w:rFonts w:cstheme="minorHAnsi"/>
+          <w:sz w:val="24"/>
+          <w:szCs w:val="24"/>
+        </w:rPr>
+        <w:t>] array is used to store the found path and is filled by BFS.</w:t>
+      </w:r>
+    </w:p>
+    <w:p>
+      <w:pPr>
+        <w:jc w:val="both"/>
+        <w:rPr>
+          <w:rFonts w:cstheme="minorHAnsi"/>
+        </w:rPr>
+      </w:pPr>
+      <w:r>
+        <w:rPr>
+          <w:rFonts w:cstheme="minorHAnsi"/>
+          <w:b/>
+          <w:bCs/>
         </w:rPr>
         <w:lastRenderedPageBreak/>
-        <w:t xml:space="preserve">I initialize the residual graph as the original graph which I sent as a parameter to the </w:t>
+        <w:t xml:space="preserve">- </w:t>
+      </w:r>
+      <w:r>
+        <w:rPr>
+          <w:rFonts w:cstheme="minorHAnsi"/>
+          <w:sz w:val="24"/>
+          <w:szCs w:val="24"/>
+        </w:rPr>
+        <w:t xml:space="preserve">The </w:t>
       </w:r>
       <w:proofErr w:type="spellStart"/>
       <w:r>
         <w:rPr>
           <w:rFonts w:cstheme="minorHAnsi"/>
-        </w:rPr>
-        <w:t>fordFulkerson</w:t>
+          <w:sz w:val="24"/>
+          <w:szCs w:val="24"/>
+        </w:rPr>
+        <w:t>maximum_flow</w:t>
       </w:r>
       <w:proofErr w:type="spellEnd"/>
       <w:r>
         <w:rPr>
           <w:rFonts w:cstheme="minorHAnsi"/>
-        </w:rPr>
-        <w:t xml:space="preserve"> method. (This is because there is no initial flow hence the initial flow and initial residual capacity is equal to original capacity).</w:t>
-      </w:r>
-    </w:p>
-    <w:p>
-      <w:pPr>
-        <w:pStyle w:val="ListParagraph"/>
-        <w:numPr>
-          <w:ilvl w:val="0"/>
-          <w:numId w:val="7"/>
-        </w:numPr>
+          <w:sz w:val="24"/>
+          <w:szCs w:val="24"/>
+        </w:rPr>
+        <w:t xml:space="preserve"> is set to 0 initially.</w:t>
+      </w:r>
+    </w:p>
+    <w:p>
+      <w:pPr>
         <w:jc w:val="both"/>
         <w:rPr>
           <w:rFonts w:cstheme="minorHAnsi"/>
-        </w:rPr>
-      </w:pPr>
-      <w:r>
-        <w:rPr>
-          <w:rFonts w:cstheme="minorHAnsi"/>
-        </w:rPr>
-        <w:t xml:space="preserve">The </w:t>
+          <w:sz w:val="24"/>
+          <w:szCs w:val="24"/>
+        </w:rPr>
+      </w:pPr>
+      <w:r>
+        <w:rPr>
+          <w:rFonts w:cstheme="minorHAnsi"/>
+          <w:b/>
+          <w:bCs/>
+        </w:rPr>
+        <w:t>-</w:t>
+      </w:r>
+      <w:r>
+        <w:rPr>
+          <w:rFonts w:cstheme="minorHAnsi"/>
+        </w:rPr>
+        <w:t xml:space="preserve"> </w:t>
+      </w:r>
+      <w:r>
+        <w:rPr>
+          <w:rFonts w:cstheme="minorHAnsi"/>
+          <w:sz w:val="24"/>
+          <w:szCs w:val="24"/>
+        </w:rPr>
+        <w:t>We will use the BFS traversing method to see if there is a path from source to sink</w:t>
+      </w:r>
+      <w:r>
+        <w:rPr>
+          <w:rFonts w:cstheme="minorHAnsi"/>
+          <w:sz w:val="24"/>
+          <w:szCs w:val="24"/>
+        </w:rPr>
+        <w:t>.</w:t>
+      </w:r>
+    </w:p>
+    <w:p>
+      <w:pPr>
+        <w:jc w:val="both"/>
+        <w:rPr>
+          <w:rFonts w:cstheme="minorHAnsi"/>
+          <w:sz w:val="24"/>
+          <w:szCs w:val="24"/>
+        </w:rPr>
+      </w:pPr>
+      <w:r>
+        <w:rPr>
+          <w:rFonts w:cstheme="minorHAnsi"/>
+          <w:b/>
+          <w:bCs/>
+          <w:sz w:val="24"/>
+          <w:szCs w:val="24"/>
+        </w:rPr>
+        <w:t>-</w:t>
+      </w:r>
+      <w:r>
+        <w:rPr>
+          <w:rFonts w:cstheme="minorHAnsi"/>
+          <w:sz w:val="24"/>
+          <w:szCs w:val="24"/>
+        </w:rPr>
+        <w:t xml:space="preserve"> </w:t>
+      </w:r>
+      <w:r>
+        <w:rPr>
+          <w:rFonts w:cstheme="minorHAnsi"/>
+          <w:sz w:val="24"/>
+          <w:szCs w:val="24"/>
+        </w:rPr>
+        <w:t xml:space="preserve">The BFS </w:t>
+      </w:r>
+      <w:r>
+        <w:rPr>
+          <w:rFonts w:cstheme="minorHAnsi"/>
+          <w:sz w:val="24"/>
+          <w:szCs w:val="24"/>
+        </w:rPr>
+        <w:t>uses the</w:t>
+      </w:r>
+      <w:r>
+        <w:rPr>
+          <w:rFonts w:cstheme="minorHAnsi"/>
+          <w:sz w:val="24"/>
+          <w:szCs w:val="24"/>
+        </w:rPr>
+        <w:t xml:space="preserve"> </w:t>
       </w:r>
       <w:proofErr w:type="spellStart"/>
       <w:r>
         <w:rPr>
           <w:rFonts w:cstheme="minorHAnsi"/>
+          <w:sz w:val="24"/>
+          <w:szCs w:val="24"/>
         </w:rPr>
         <w:t>parent_</w:t>
       </w:r>
@@ -1204,6 +1287,8 @@
       <w:r>
         <w:rPr>
           <w:rFonts w:cstheme="minorHAnsi"/>
+          <w:sz w:val="24"/>
+          <w:szCs w:val="24"/>
         </w:rPr>
         <w:t>arr</w:t>
       </w:r>
@@ -1211,6 +1296,8 @@
       <w:r>
         <w:rPr>
           <w:rFonts w:cstheme="minorHAnsi"/>
+          <w:sz w:val="24"/>
+          <w:szCs w:val="24"/>
         </w:rPr>
         <w:t>[</w:t>
       </w:r>
@@ -1218,244 +1305,144 @@
       <w:r>
         <w:rPr>
           <w:rFonts w:cstheme="minorHAnsi"/>
-        </w:rPr>
-        <w:t>] is used to store the found path and is filled by BFS.</w:t>
-      </w:r>
-    </w:p>
-    <w:p>
-      <w:pPr>
-        <w:pStyle w:val="ListParagraph"/>
-        <w:numPr>
-          <w:ilvl w:val="0"/>
-          <w:numId w:val="7"/>
-        </w:numPr>
+          <w:sz w:val="24"/>
+          <w:szCs w:val="24"/>
+        </w:rPr>
+        <w:t>] array where we can traverse through the found path and find the possible flow through this path by finding the minimum residual capacity along the path.</w:t>
+      </w:r>
+    </w:p>
+    <w:p>
+      <w:pPr>
         <w:jc w:val="both"/>
         <w:rPr>
           <w:rFonts w:cstheme="minorHAnsi"/>
-        </w:rPr>
-      </w:pPr>
-      <w:r>
-        <w:rPr>
-          <w:rFonts w:cstheme="minorHAnsi"/>
-        </w:rPr>
-        <w:t>The</w:t>
-      </w:r>
-      <w:r>
-        <w:rPr>
-          <w:rFonts w:cstheme="minorHAnsi"/>
+          <w:sz w:val="24"/>
+          <w:szCs w:val="24"/>
+        </w:rPr>
+      </w:pPr>
+      <w:r>
+        <w:rPr>
+          <w:rFonts w:cstheme="minorHAnsi"/>
+          <w:b/>
+          <w:bCs/>
+          <w:sz w:val="24"/>
+          <w:szCs w:val="24"/>
+        </w:rPr>
+        <w:t xml:space="preserve">- </w:t>
+      </w:r>
+      <w:r>
+        <w:rPr>
+          <w:rFonts w:cstheme="minorHAnsi"/>
+          <w:sz w:val="24"/>
+          <w:szCs w:val="24"/>
+        </w:rPr>
+        <w:t>Once the path is found I display the path to the user via the console to show the progress taken to get the maximum flow.</w:t>
+      </w:r>
+    </w:p>
+    <w:p>
+      <w:pPr>
+        <w:jc w:val="both"/>
+        <w:rPr>
+          <w:rFonts w:cstheme="minorHAnsi"/>
+          <w:sz w:val="24"/>
+          <w:szCs w:val="24"/>
+        </w:rPr>
+      </w:pPr>
+      <w:r>
+        <w:rPr>
+          <w:rFonts w:cstheme="minorHAnsi"/>
+          <w:b/>
+          <w:bCs/>
+          <w:sz w:val="24"/>
+          <w:szCs w:val="24"/>
+        </w:rPr>
+        <w:t>-</w:t>
+      </w:r>
+      <w:r>
+        <w:rPr>
+          <w:rFonts w:cstheme="minorHAnsi"/>
+          <w:sz w:val="24"/>
+          <w:szCs w:val="24"/>
         </w:rPr>
         <w:t xml:space="preserve"> </w:t>
       </w:r>
-      <w:proofErr w:type="spellStart"/>
-      <w:r>
-        <w:rPr>
-          <w:rFonts w:cstheme="minorHAnsi"/>
-        </w:rPr>
-        <w:t>maximum_flow</w:t>
-      </w:r>
-      <w:proofErr w:type="spellEnd"/>
-      <w:r>
-        <w:rPr>
-          <w:rFonts w:cstheme="minorHAnsi"/>
-        </w:rPr>
-        <w:t xml:space="preserve"> is set</w:t>
-      </w:r>
-      <w:r>
-        <w:rPr>
-          <w:rFonts w:cstheme="minorHAnsi"/>
-        </w:rPr>
-        <w:t xml:space="preserve"> to 0 initially.</w:t>
-      </w:r>
-    </w:p>
-    <w:p>
-      <w:pPr>
-        <w:pStyle w:val="ListParagraph"/>
-        <w:numPr>
-          <w:ilvl w:val="0"/>
-          <w:numId w:val="7"/>
-        </w:numPr>
+      <w:r>
+        <w:rPr>
+          <w:rFonts w:cstheme="minorHAnsi"/>
+          <w:sz w:val="24"/>
+          <w:szCs w:val="24"/>
+        </w:rPr>
+        <w:t>I</w:t>
+      </w:r>
+      <w:r>
+        <w:rPr>
+          <w:rFonts w:cstheme="minorHAnsi"/>
+          <w:sz w:val="24"/>
+          <w:szCs w:val="24"/>
+        </w:rPr>
+        <w:t xml:space="preserve"> also update the residual capacities in the residual graph by subtracting path flow from all edges along the path and we ad</w:t>
+      </w:r>
+      <w:r>
+        <w:rPr>
+          <w:rFonts w:cstheme="minorHAnsi"/>
+          <w:sz w:val="24"/>
+          <w:szCs w:val="24"/>
+        </w:rPr>
+        <w:t>d path flow along the reverse edges.</w:t>
+      </w:r>
+    </w:p>
+    <w:p>
+      <w:pPr>
         <w:jc w:val="both"/>
         <w:rPr>
           <w:rFonts w:cstheme="minorHAnsi"/>
-        </w:rPr>
-      </w:pPr>
-      <w:r>
-        <w:rPr>
-          <w:rFonts w:cstheme="minorHAnsi"/>
-        </w:rPr>
-        <w:t xml:space="preserve">In order to find the augmenting </w:t>
-      </w:r>
-      <w:proofErr w:type="gramStart"/>
-      <w:r>
-        <w:rPr>
-          <w:rFonts w:cstheme="minorHAnsi"/>
-        </w:rPr>
-        <w:t>path</w:t>
-      </w:r>
-      <w:proofErr w:type="gramEnd"/>
-      <w:r>
-        <w:rPr>
-          <w:rFonts w:cstheme="minorHAnsi"/>
-        </w:rPr>
-        <w:t xml:space="preserve"> I have used the BFS approach on the residual graph.</w:t>
-      </w:r>
-    </w:p>
-    <w:p>
-      <w:pPr>
-        <w:pStyle w:val="ListParagraph"/>
-        <w:numPr>
-          <w:ilvl w:val="0"/>
-          <w:numId w:val="7"/>
-        </w:numPr>
+          <w:sz w:val="24"/>
+          <w:szCs w:val="24"/>
+        </w:rPr>
+      </w:pPr>
+      <w:r>
+        <w:rPr>
+          <w:rFonts w:cstheme="minorHAnsi"/>
+          <w:b/>
+          <w:bCs/>
+          <w:sz w:val="24"/>
+          <w:szCs w:val="24"/>
+        </w:rPr>
+        <w:t xml:space="preserve">- </w:t>
+      </w:r>
+      <w:r>
+        <w:rPr>
+          <w:rFonts w:cstheme="minorHAnsi"/>
+          <w:sz w:val="24"/>
+          <w:szCs w:val="24"/>
+        </w:rPr>
+        <w:t>Finally, we add the found path flow to overall flow.</w:t>
+      </w:r>
+    </w:p>
+    <w:p>
+      <w:pPr>
         <w:jc w:val="both"/>
         <w:rPr>
           <w:rFonts w:cstheme="minorHAnsi"/>
-        </w:rPr>
-      </w:pPr>
-      <w:r>
-        <w:rPr>
-          <w:rFonts w:cstheme="minorHAnsi"/>
-        </w:rPr>
-        <w:t>We will use the BFS traversing method to see if there is a path from source to sink</w:t>
-      </w:r>
-      <w:r>
-        <w:rPr>
-          <w:rFonts w:cstheme="minorHAnsi"/>
-        </w:rPr>
-        <w:t>.</w:t>
-      </w:r>
-    </w:p>
-    <w:p>
-      <w:pPr>
-        <w:pStyle w:val="ListParagraph"/>
-        <w:numPr>
-          <w:ilvl w:val="0"/>
-          <w:numId w:val="7"/>
-        </w:numPr>
-        <w:jc w:val="both"/>
-        <w:rPr>
-          <w:rFonts w:cstheme="minorHAnsi"/>
-        </w:rPr>
-      </w:pPr>
-      <w:r>
-        <w:rPr>
-          <w:rFonts w:cstheme="minorHAnsi"/>
-        </w:rPr>
-        <w:t xml:space="preserve">The BFS has also built a </w:t>
-      </w:r>
-      <w:proofErr w:type="spellStart"/>
-      <w:r>
-        <w:rPr>
-          <w:rFonts w:cstheme="minorHAnsi"/>
-        </w:rPr>
-        <w:t>parent_</w:t>
-      </w:r>
-      <w:proofErr w:type="gramStart"/>
-      <w:r>
-        <w:rPr>
-          <w:rFonts w:cstheme="minorHAnsi"/>
-        </w:rPr>
-        <w:t>arr</w:t>
-      </w:r>
-      <w:proofErr w:type="spellEnd"/>
-      <w:r>
-        <w:rPr>
-          <w:rFonts w:cstheme="minorHAnsi"/>
-        </w:rPr>
-        <w:t>[</w:t>
-      </w:r>
-      <w:proofErr w:type="gramEnd"/>
-      <w:r>
-        <w:rPr>
-          <w:rFonts w:cstheme="minorHAnsi"/>
-        </w:rPr>
-        <w:t>] array where we can traverse through the found path and find the possible flow through this path by finding the minimum residual capacity along the path.</w:t>
-      </w:r>
-    </w:p>
-    <w:p>
-      <w:pPr>
-        <w:pStyle w:val="ListParagraph"/>
-        <w:numPr>
-          <w:ilvl w:val="0"/>
-          <w:numId w:val="7"/>
-        </w:numPr>
-        <w:jc w:val="both"/>
-        <w:rPr>
-          <w:rFonts w:cstheme="minorHAnsi"/>
-        </w:rPr>
-      </w:pPr>
-      <w:r>
-        <w:rPr>
-          <w:rFonts w:cstheme="minorHAnsi"/>
-        </w:rPr>
-        <w:t>Once the path is found I display the path to the user via the console to show the progress taken to get the maximum flow.</w:t>
-      </w:r>
-    </w:p>
-    <w:p>
-      <w:pPr>
-        <w:pStyle w:val="ListParagraph"/>
-        <w:numPr>
-          <w:ilvl w:val="0"/>
-          <w:numId w:val="7"/>
-        </w:numPr>
-        <w:jc w:val="both"/>
-        <w:rPr>
-          <w:rFonts w:cstheme="minorHAnsi"/>
-        </w:rPr>
-      </w:pPr>
-      <w:r>
-        <w:rPr>
-          <w:rFonts w:cstheme="minorHAnsi"/>
-        </w:rPr>
-        <w:t>I</w:t>
-      </w:r>
-      <w:r>
-        <w:rPr>
-          <w:rFonts w:cstheme="minorHAnsi"/>
-        </w:rPr>
-        <w:t xml:space="preserve"> also update the residual capacities in the residual graph by subtracting path flow from all edges along the path and we ad</w:t>
-      </w:r>
-      <w:r>
-        <w:rPr>
-          <w:rFonts w:cstheme="minorHAnsi"/>
-        </w:rPr>
-        <w:t>d path flow along the reverse edges.</w:t>
-      </w:r>
-    </w:p>
-    <w:p>
-      <w:pPr>
-        <w:pStyle w:val="ListParagraph"/>
-        <w:numPr>
-          <w:ilvl w:val="0"/>
-          <w:numId w:val="7"/>
-        </w:numPr>
-        <w:jc w:val="both"/>
-        <w:rPr>
-          <w:rFonts w:cstheme="minorHAnsi"/>
-        </w:rPr>
-      </w:pPr>
-      <w:r>
-        <w:rPr>
-          <w:rFonts w:cstheme="minorHAnsi"/>
-        </w:rPr>
-        <w:t>Finally, we add the found path flow to overall flow.</w:t>
-      </w:r>
-    </w:p>
-    <w:p>
-      <w:pPr>
-        <w:pStyle w:val="ListParagraph"/>
-        <w:numPr>
-          <w:ilvl w:val="0"/>
-          <w:numId w:val="7"/>
-        </w:numPr>
-        <w:jc w:val="both"/>
-        <w:rPr>
-          <w:rFonts w:cstheme="minorHAnsi"/>
-        </w:rPr>
-      </w:pPr>
-      <w:r>
-        <w:rPr>
-          <w:rFonts w:cstheme="minorHAnsi"/>
+          <w:sz w:val="24"/>
+          <w:szCs w:val="24"/>
+        </w:rPr>
+      </w:pPr>
+      <w:r>
+        <w:rPr>
+          <w:rFonts w:cstheme="minorHAnsi"/>
+          <w:b/>
+          <w:bCs/>
+          <w:sz w:val="24"/>
+          <w:szCs w:val="24"/>
+        </w:rPr>
+        <w:t xml:space="preserve">- </w:t>
+      </w:r>
+      <w:r>
+        <w:rPr>
+          <w:rFonts w:cstheme="minorHAnsi"/>
+          <w:sz w:val="24"/>
+          <w:szCs w:val="24"/>
         </w:rPr>
         <w:t>Once the maximum overall flow is calculated it is then returned back to the Runner class to display it via the console.</w:t>
       </w:r>
@@ -1487,18 +1474,18 @@
           <w:noProof/>
         </w:rPr>
         <w:drawing>
-          <wp:anchor distT="0" distB="0" distL="114300" distR="114300" simplePos="0" relativeHeight="251658240" behindDoc="0" locked="0" layoutInCell="1" allowOverlap="1" wp14:anchorId="1FF72237" wp14:editId="7432C215">
+          <wp:anchor distT="0" distB="0" distL="114300" distR="114300" simplePos="0" relativeHeight="251659264" behindDoc="0" locked="0" layoutInCell="1" allowOverlap="1" wp14:anchorId="7E88B012" wp14:editId="31063803">
             <wp:simplePos x="0" y="0"/>
-            <wp:positionH relativeFrom="margin">
-              <wp:posOffset>3133538</wp:posOffset>
+            <wp:positionH relativeFrom="page">
+              <wp:posOffset>3943350</wp:posOffset>
             </wp:positionH>
             <wp:positionV relativeFrom="margin">
-              <wp:posOffset>3688737</wp:posOffset>
+              <wp:posOffset>3505200</wp:posOffset>
             </wp:positionV>
-            <wp:extent cx="3455035" cy="1574800"/>
-            <wp:effectExtent l="0" t="0" r="0" b="6350"/>
+            <wp:extent cx="3876675" cy="1685290"/>
+            <wp:effectExtent l="0" t="0" r="9525" b="0"/>
             <wp:wrapSquare wrapText="bothSides"/>
-            <wp:docPr id="7" name="Picture 7"/>
+            <wp:docPr id="4" name="Picture 4"/>
             <wp:cNvGraphicFramePr>
               <a:graphicFrameLocks xmlns:a="http://schemas.openxmlformats.org/drawingml/2006/main" noChangeAspect="1"/>
             </wp:cNvGraphicFramePr>
@@ -1506,7 +1493,7 @@
               <a:graphicData uri="http://schemas.openxmlformats.org/drawingml/2006/picture">
                 <pic:pic xmlns:pic="http://schemas.openxmlformats.org/drawingml/2006/picture">
                   <pic:nvPicPr>
-                    <pic:cNvPr id="0" name="Picture 6"/>
+                    <pic:cNvPr id="0" name="Picture 3"/>
                     <pic:cNvPicPr>
                       <a:picLocks noChangeAspect="1" noChangeArrowheads="1"/>
                     </pic:cNvPicPr>
@@ -1527,7 +1514,7 @@
                   <pic:spPr bwMode="auto">
                     <a:xfrm>
                       <a:off x="0" y="0"/>
-                      <a:ext cx="3455035" cy="1574800"/>
+                      <a:ext cx="3876675" cy="1685290"/>
                     </a:xfrm>
                     <a:prstGeom prst="rect">
                       <a:avLst/>
@@ -1554,18 +1541,18 @@
           <w:noProof/>
         </w:rPr>
         <w:drawing>
-          <wp:anchor distT="0" distB="0" distL="114300" distR="114300" simplePos="0" relativeHeight="251659264" behindDoc="0" locked="0" layoutInCell="1" allowOverlap="1" wp14:anchorId="3CAA9661" wp14:editId="621151E5">
+          <wp:anchor distT="0" distB="0" distL="114300" distR="114300" simplePos="0" relativeHeight="251658240" behindDoc="0" locked="0" layoutInCell="1" allowOverlap="1" wp14:anchorId="0885FAC0" wp14:editId="33B768A8">
             <wp:simplePos x="0" y="0"/>
             <wp:positionH relativeFrom="margin">
-              <wp:posOffset>-83820</wp:posOffset>
+              <wp:posOffset>-724535</wp:posOffset>
             </wp:positionH>
             <wp:positionV relativeFrom="margin">
-              <wp:posOffset>3674374</wp:posOffset>
+              <wp:posOffset>3466465</wp:posOffset>
             </wp:positionV>
-            <wp:extent cx="3202687" cy="2965039"/>
-            <wp:effectExtent l="0" t="0" r="0" b="6985"/>
+            <wp:extent cx="3831590" cy="3438525"/>
+            <wp:effectExtent l="0" t="0" r="0" b="9525"/>
             <wp:wrapSquare wrapText="bothSides"/>
-            <wp:docPr id="5" name="Picture 5"/>
+            <wp:docPr id="2" name="Picture 2"/>
             <wp:cNvGraphicFramePr>
               <a:graphicFrameLocks xmlns:a="http://schemas.openxmlformats.org/drawingml/2006/main" noChangeAspect="1"/>
             </wp:cNvGraphicFramePr>
@@ -1573,7 +1560,7 @@
               <a:graphicData uri="http://schemas.openxmlformats.org/drawingml/2006/picture">
                 <pic:pic xmlns:pic="http://schemas.openxmlformats.org/drawingml/2006/picture">
                   <pic:nvPicPr>
-                    <pic:cNvPr id="0" name="Picture 4"/>
+                    <pic:cNvPr id="0" name="Picture 2"/>
                     <pic:cNvPicPr>
                       <a:picLocks noChangeAspect="1" noChangeArrowheads="1"/>
                     </pic:cNvPicPr>
@@ -1594,7 +1581,7 @@
                   <pic:spPr bwMode="auto">
                     <a:xfrm>
                       <a:off x="0" y="0"/>
-                      <a:ext cx="3202687" cy="2965039"/>
+                      <a:ext cx="3831590" cy="3438525"/>
                     </a:xfrm>
                     <a:prstGeom prst="rect">
                       <a:avLst/>
@@ -1607,6 +1594,12 @@
                 </pic:pic>
               </a:graphicData>
             </a:graphic>
+            <wp14:sizeRelH relativeFrom="margin">
+              <wp14:pctWidth>0</wp14:pctWidth>
+            </wp14:sizeRelH>
+            <wp14:sizeRelV relativeFrom="margin">
+              <wp14:pctHeight>0</wp14:pctHeight>
+            </wp14:sizeRelV>
           </wp:anchor>
         </w:drawing>
       </w:r>
@@ -1659,20 +1652,31 @@
     </w:p>
     <w:p>
       <w:pPr>
-        <w:rPr>
-          <w:rFonts w:ascii="Times New Roman" w:hAnsi="Times New Roman" w:cs="Times New Roman"/>
-        </w:rPr>
-      </w:pPr>
-    </w:p>
-    <w:p>
-      <w:pPr>
-        <w:rPr>
-          <w:rFonts w:ascii="Times New Roman" w:hAnsi="Times New Roman" w:cs="Times New Roman"/>
-        </w:rPr>
-      </w:pPr>
-    </w:p>
-    <w:p>
-      <w:pPr>
+        <w:jc w:val="both"/>
+        <w:rPr>
+          <w:rFonts w:cstheme="minorHAnsi"/>
+        </w:rPr>
+      </w:pPr>
+    </w:p>
+    <w:p>
+      <w:pPr>
+        <w:jc w:val="both"/>
+        <w:rPr>
+          <w:rFonts w:cstheme="minorHAnsi"/>
+        </w:rPr>
+      </w:pPr>
+    </w:p>
+    <w:p>
+      <w:pPr>
+        <w:jc w:val="both"/>
+        <w:rPr>
+          <w:rFonts w:cstheme="minorHAnsi"/>
+        </w:rPr>
+      </w:pPr>
+    </w:p>
+    <w:p>
+      <w:pPr>
+        <w:jc w:val="both"/>
         <w:rPr>
           <w:rFonts w:cstheme="minorHAnsi"/>
         </w:rPr>
@@ -1694,20 +1698,38 @@
         <w:rPr>
           <w:rFonts w:cstheme="minorHAnsi"/>
         </w:rPr>
-        <w:t>ratio of the time spent seems to converge to a constant roughly around 2.7.</w:t>
-      </w:r>
-    </w:p>
-    <w:p>
-      <w:pPr>
-        <w:rPr>
-          <w:rFonts w:cstheme="minorHAnsi"/>
-        </w:rPr>
-      </w:pPr>
-      <w:r>
-        <w:rPr>
-          <w:rFonts w:cstheme="minorHAnsi"/>
-        </w:rPr>
-        <w:t xml:space="preserve">However, according to the code the highest time complexity is given by the double loop, when accessing the elements of the 2D array you will be able to see a double nested for loop which means the time complexity </w:t>
+        <w:t>ratio of the time spent seems to converge to a constant roughly around 2</w:t>
+      </w:r>
+      <w:r>
+        <w:rPr>
+          <w:rFonts w:cstheme="minorHAnsi"/>
+        </w:rPr>
+        <w:t xml:space="preserve">, which means that the time complexity comes down to a maximum of </w:t>
+      </w:r>
+      <w:r>
+        <w:rPr>
+          <w:rFonts w:cstheme="minorHAnsi"/>
+        </w:rPr>
+        <w:t>n</w:t>
+      </w:r>
+      <w:r>
+        <w:rPr>
+          <w:rFonts w:cstheme="minorHAnsi"/>
+          <w:vertAlign w:val="superscript"/>
+        </w:rPr>
+        <w:t>2</w:t>
+      </w:r>
+      <w:r>
+        <w:rPr>
+          <w:rFonts w:cstheme="minorHAnsi"/>
+        </w:rPr>
+        <w:t xml:space="preserve"> and also </w:t>
+      </w:r>
+      <w:r>
+        <w:rPr>
+          <w:rFonts w:cstheme="minorHAnsi"/>
+        </w:rPr>
+        <w:t xml:space="preserve">according to the code the highest time complexity is given by the double loop, when accessing the elements of the 2D array you will be able to see a double nested for loop which means the time complexity </w:t>
       </w:r>
       <w:r>
         <w:rPr>

</xml_diff>